<commit_message>
1230 Eastern Update RMD and Doc
</commit_message>
<xml_diff>
--- a/SalesBasedDiscussion.docx
+++ b/SalesBasedDiscussion.docx
@@ -101,6 +101,16 @@
       <w:pPr>
         <w:pStyle w:val="RBflowingtextnormal"/>
       </w:pPr>
+    </w:p>
+    <w:p>
+      <w:pPr>
+        <w:pStyle w:val="RBflowingtextnormal"/>
+      </w:pPr>
+    </w:p>
+    <w:p>
+      <w:pPr>
+        <w:pStyle w:val="RBflowingtextnormal"/>
+      </w:pPr>
       <w:r>
         <w:rPr>
           <w:noProof/>
@@ -188,21 +198,50 @@
       <w:r>
         <w:t>With the certainty stratum determined, the next consideration is the creation of the stratum and the allocation of sampling units by stratum.</w:t>
       </w:r>
-    </w:p>
-    <w:p>
-      <w:pPr>
-        <w:pStyle w:val="RBflowingtextnormal"/>
-      </w:pPr>
-    </w:p>
-    <w:p>
-      <w:pPr>
-        <w:pStyle w:val="RBflowingtextnormal"/>
-      </w:pPr>
-      <w:r>
-        <w:t xml:space="preserve">Two methods of the </w:t>
+      <w:r>
+        <w:t xml:space="preserve">  The allocation method has already been determined: Neyman allocation, which will consider weight the stratum’s contribution to total variability of the sample, and then move more samples to the stratum with the largest contribution to variability.  Based on our preliminary exploration, we would expect more of the allocation to be given to the upper end of the spectrum, as the large number of companies with sales less than the mean offer a smaller share of the overall variability of the population.</w:t>
+      </w:r>
+    </w:p>
+    <w:p>
+      <w:pPr>
+        <w:pStyle w:val="RBflowingtextnormal"/>
+      </w:pPr>
+    </w:p>
+    <w:p>
+      <w:pPr>
+        <w:pStyle w:val="RBflowingtextnormal"/>
+      </w:pPr>
+      <w:r>
+        <w:t xml:space="preserve">Considering </w:t>
+      </w:r>
+      <w:r>
+        <w:t>the histogram of sales helps to determine some idea of the number of stratum required.  It is clear that the long tail at the upper end of the sales spectrum is deserving of its own certainty stratum – and creating this certainty stratum provides for all companies with sales greater than $1.818MM to be inclu</w:t>
+      </w:r>
+      <w:r>
+        <w:t xml:space="preserve">ded in the certainty stratum.  Considering the remainder of the companies in the histogram, there is a clear median value, but then two </w:t>
+      </w:r>
+      <w:r>
+        <w:t xml:space="preserve">higher frequency bins to either side of the median.  The lower tail </w:t>
       </w:r>
       <w:bookmarkStart w:id="0" w:name="_GoBack"/>
       <w:bookmarkEnd w:id="0"/>
+    </w:p>
+    <w:p>
+      <w:pPr>
+        <w:pStyle w:val="RBflowingtextnormal"/>
+      </w:pPr>
+    </w:p>
+    <w:p>
+      <w:pPr>
+        <w:pStyle w:val="RBflowingtextnormal"/>
+      </w:pPr>
+      <w:r>
+        <w:lastRenderedPageBreak/>
+        <w:t xml:space="preserve">Two methods of the </w:t>
+      </w:r>
+      <w:r>
+        <w:t xml:space="preserve">determining the break points, and number of stratum, were considered.  The first method considered was the Cumulative Method.  This method considers the value of Sales, arranged from least to greatest, and then summed on a cumulative basis moving from least to greatest individual companies.  Then this is broken into equal size strata.  </w:t>
+      </w:r>
     </w:p>
     <w:p>
       <w:pPr>
@@ -1460,7 +1499,7 @@
 </file>
 
 <file path=customXml/itemProps1.xml><?xml version="1.0" encoding="utf-8"?>
-<ds:datastoreItem xmlns:ds="http://schemas.openxmlformats.org/officeDocument/2006/customXml" ds:itemID="{5CF50158-075F-402B-8EB0-9E8C4E082B6C}">
+<ds:datastoreItem xmlns:ds="http://schemas.openxmlformats.org/officeDocument/2006/customXml" ds:itemID="{3152FF47-DF40-425F-93A9-93FFBA6FD795}">
   <ds:schemaRefs>
     <ds:schemaRef ds:uri="http://schemas.openxmlformats.org/officeDocument/2006/bibliography"/>
   </ds:schemaRefs>

</xml_diff>

<commit_message>
Added method to export the strata assignments to CSV as part of loop
</commit_message>
<xml_diff>
--- a/SalesBasedDiscussion.docx
+++ b/SalesBasedDiscussion.docx
@@ -7,21 +7,16 @@
         <w:pStyle w:val="RB3rdHeadline"/>
       </w:pPr>
       <w:r>
-        <w:t>Certainty Stratum – Methodology and Selection</w:t>
-      </w:r>
-    </w:p>
-    <w:p>
-      <w:pPr>
-        <w:pStyle w:val="RBflowingtextnormal"/>
-      </w:pPr>
-      <w:r>
-        <w:t>Exploration of the data found useful information about the shape of the distribution of the data set for Sales by Company.  Among the 9,762 companies included, the Mean Sales was $142,267, but with a much lower median - $62,033.  This indicates a long tail distribution – with several outliers on the upper end of sales that are likely increasing the mean as well as the standard deviation of the sales value.</w:t>
-      </w:r>
-    </w:p>
-    <w:p>
-      <w:pPr>
-        <w:pStyle w:val="RBflowingtextnormal"/>
-      </w:pPr>
+        <w:t>Description of Variables</w:t>
+      </w:r>
+    </w:p>
+    <w:p>
+      <w:pPr>
+        <w:pStyle w:val="RBflowingtextnormal"/>
+      </w:pPr>
+      <w:r>
+        <w:t>The data set contains the sales and inventory value for 9,762 companies.  A scatterplot, and correlation analysis, both reveal a high level in interrelation between the two variables.</w:t>
+      </w:r>
     </w:p>
     <w:p>
       <w:pPr>
@@ -35,7 +30,7 @@
           <wp:inline distT="0" distB="0" distL="0" distR="0">
             <wp:extent cx="6840220" cy="1710055"/>
             <wp:effectExtent l="0" t="0" r="0" b="4445"/>
-            <wp:docPr id="2" name="Picture 2" descr="C:\Users\dmurray\Documents\SMU\MSDS 6370 Sampling\Project\MSDS6370Project\Images\HistogramLogConvertedX.bmp"/>
+            <wp:docPr id="4" name="Picture 4" descr="C:\Users\dmurray\Documents\SMU\MSDS 6370 Sampling\Project\MSDS6370Project\Images\SalesVs.Inventory.bmp"/>
             <wp:cNvGraphicFramePr>
               <a:graphicFrameLocks xmlns:a="http://schemas.openxmlformats.org/drawingml/2006/main" noChangeAspect="1"/>
             </wp:cNvGraphicFramePr>
@@ -43,7 +38,7 @@
               <a:graphicData uri="http://schemas.openxmlformats.org/drawingml/2006/picture">
                 <pic:pic xmlns:pic="http://schemas.openxmlformats.org/drawingml/2006/picture">
                   <pic:nvPicPr>
-                    <pic:cNvPr id="0" name="Picture 2" descr="C:\Users\dmurray\Documents\SMU\MSDS 6370 Sampling\Project\MSDS6370Project\Images\HistogramLogConvertedX.bmp"/>
+                    <pic:cNvPr id="0" name="Picture 4" descr="C:\Users\dmurray\Documents\SMU\MSDS 6370 Sampling\Project\MSDS6370Project\Images\SalesVs.Inventory.bmp"/>
                     <pic:cNvPicPr>
                       <a:picLocks noChangeAspect="1" noChangeArrowheads="1"/>
                     </pic:cNvPicPr>
@@ -85,22 +80,32 @@
       <w:pPr>
         <w:pStyle w:val="RBflowingtextnormal"/>
       </w:pPr>
-    </w:p>
-    <w:p>
-      <w:pPr>
-        <w:pStyle w:val="RBflowingtextnormal"/>
-      </w:pPr>
-      <w:r>
-        <w:t xml:space="preserve">Considering this information, we investigated the possibility that a small number of the companies comprises a large share of the overall sales.  In any scenario where the variables of interest – in this case, the total sales of the population – are of interest, a certainty stratum that comprises a large share of the overall value might allow a better insight into the final result.  In a non-probability study, this could be done as a cut-off sample – but with the proposed survey design for this study, we propose that the companies providing the final 20% of cumulative sales to be </w:t>
-      </w:r>
-      <w:r>
-        <w:t>taken as a certainty stratum.</w:t>
-      </w:r>
-    </w:p>
-    <w:p>
-      <w:pPr>
-        <w:pStyle w:val="RBflowingtextnormal"/>
-      </w:pPr>
+      <w:r>
+        <w:t xml:space="preserve">In fact, the correlation of the two variables is found to be 0.83.  There is reason to believe that many of the observations would fall into similar strata no matter which variable is used, however, some of the examples will shift between strata.  </w:t>
+      </w:r>
+      <w:bookmarkStart w:id="0" w:name="_GoBack"/>
+      <w:bookmarkEnd w:id="0"/>
+    </w:p>
+    <w:p>
+      <w:pPr>
+        <w:pStyle w:val="RBflowingtextnormal"/>
+      </w:pPr>
+    </w:p>
+    <w:p>
+      <w:pPr>
+        <w:pStyle w:val="RB3rdHeadline"/>
+      </w:pPr>
+      <w:r>
+        <w:t>Certainty Stratum – Methodology and Selection</w:t>
+      </w:r>
+    </w:p>
+    <w:p>
+      <w:pPr>
+        <w:pStyle w:val="RBflowingtextnormal"/>
+      </w:pPr>
+      <w:r>
+        <w:t>Exploration of the data found useful information about the shape of the distribution of the data set for Sales by Company.  Among the 9,762 companies included, the Mean Sales was $142,267, but with a much lower median - $62,033.  This indicates a long tail distribution – with several outliers on the upper end of sales that are likely increasing the mean as well as the standard deviation of the sales value.</w:t>
+      </w:r>
     </w:p>
     <w:p>
       <w:pPr>
@@ -119,7 +124,7 @@
           <wp:inline distT="0" distB="0" distL="0" distR="0">
             <wp:extent cx="6840220" cy="1710055"/>
             <wp:effectExtent l="0" t="0" r="0" b="4445"/>
-            <wp:docPr id="3" name="Picture 3" descr="C:\Users\dmurray\Documents\SMU\MSDS 6370 Sampling\Project\MSDS6370Project\Images\EightTwentyForCertainty.bmp"/>
+            <wp:docPr id="2" name="Picture 2" descr="C:\Users\dmurray\Documents\SMU\MSDS 6370 Sampling\Project\MSDS6370Project\Images\HistogramLogConvertedX.bmp"/>
             <wp:cNvGraphicFramePr>
               <a:graphicFrameLocks xmlns:a="http://schemas.openxmlformats.org/drawingml/2006/main" noChangeAspect="1"/>
             </wp:cNvGraphicFramePr>
@@ -127,7 +132,7 @@
               <a:graphicData uri="http://schemas.openxmlformats.org/drawingml/2006/picture">
                 <pic:pic xmlns:pic="http://schemas.openxmlformats.org/drawingml/2006/picture">
                   <pic:nvPicPr>
-                    <pic:cNvPr id="0" name="Picture 3" descr="C:\Users\dmurray\Documents\SMU\MSDS 6370 Sampling\Project\MSDS6370Project\Images\EightTwentyForCertainty.bmp"/>
+                    <pic:cNvPr id="0" name="Picture 2" descr="C:\Users\dmurray\Documents\SMU\MSDS 6370 Sampling\Project\MSDS6370Project\Images\HistogramLogConvertedX.bmp"/>
                     <pic:cNvPicPr>
                       <a:picLocks noChangeAspect="1" noChangeArrowheads="1"/>
                     </pic:cNvPicPr>
@@ -175,6 +180,91 @@
         <w:pStyle w:val="RBflowingtextnormal"/>
       </w:pPr>
       <w:r>
+        <w:t xml:space="preserve">Considering this information, we investigated the possibility that a small number of the companies comprises a large share of the overall sales.  In any scenario where the variables of interest – in this case, the total sales of the population – are of interest, a certainty stratum that comprises a large share of the overall value might allow a better insight into the final result.  In a non-probability study, this could be done as a cut-off sample – but with the proposed survey design for this study, we propose that the companies providing the final 20% of cumulative sales to be </w:t>
+      </w:r>
+      <w:r>
+        <w:t>taken as a certainty stratum.</w:t>
+      </w:r>
+    </w:p>
+    <w:p>
+      <w:pPr>
+        <w:pStyle w:val="RBflowingtextnormal"/>
+      </w:pPr>
+    </w:p>
+    <w:p>
+      <w:pPr>
+        <w:pStyle w:val="RBflowingtextnormal"/>
+      </w:pPr>
+    </w:p>
+    <w:p>
+      <w:pPr>
+        <w:pStyle w:val="RBflowingtextnormal"/>
+      </w:pPr>
+      <w:r>
+        <w:rPr>
+          <w:noProof/>
+        </w:rPr>
+        <w:drawing>
+          <wp:inline distT="0" distB="0" distL="0" distR="0">
+            <wp:extent cx="6840220" cy="1710055"/>
+            <wp:effectExtent l="0" t="0" r="0" b="4445"/>
+            <wp:docPr id="3" name="Picture 3" descr="C:\Users\dmurray\Documents\SMU\MSDS 6370 Sampling\Project\MSDS6370Project\Images\EightTwentyForCertainty.bmp"/>
+            <wp:cNvGraphicFramePr>
+              <a:graphicFrameLocks xmlns:a="http://schemas.openxmlformats.org/drawingml/2006/main" noChangeAspect="1"/>
+            </wp:cNvGraphicFramePr>
+            <a:graphic xmlns:a="http://schemas.openxmlformats.org/drawingml/2006/main">
+              <a:graphicData uri="http://schemas.openxmlformats.org/drawingml/2006/picture">
+                <pic:pic xmlns:pic="http://schemas.openxmlformats.org/drawingml/2006/picture">
+                  <pic:nvPicPr>
+                    <pic:cNvPr id="0" name="Picture 3" descr="C:\Users\dmurray\Documents\SMU\MSDS 6370 Sampling\Project\MSDS6370Project\Images\EightTwentyForCertainty.bmp"/>
+                    <pic:cNvPicPr>
+                      <a:picLocks noChangeAspect="1" noChangeArrowheads="1"/>
+                    </pic:cNvPicPr>
+                  </pic:nvPicPr>
+                  <pic:blipFill>
+                    <a:blip r:embed="rId10" cstate="print">
+                      <a:extLst>
+                        <a:ext uri="{28A0092B-C50C-407E-A947-70E740481C1C}">
+                          <a14:useLocalDpi xmlns:a14="http://schemas.microsoft.com/office/drawing/2010/main" val="0"/>
+                        </a:ext>
+                      </a:extLst>
+                    </a:blip>
+                    <a:srcRect/>
+                    <a:stretch>
+                      <a:fillRect/>
+                    </a:stretch>
+                  </pic:blipFill>
+                  <pic:spPr bwMode="auto">
+                    <a:xfrm>
+                      <a:off x="0" y="0"/>
+                      <a:ext cx="6840220" cy="1710055"/>
+                    </a:xfrm>
+                    <a:prstGeom prst="rect">
+                      <a:avLst/>
+                    </a:prstGeom>
+                    <a:noFill/>
+                    <a:ln>
+                      <a:noFill/>
+                    </a:ln>
+                  </pic:spPr>
+                </pic:pic>
+              </a:graphicData>
+            </a:graphic>
+          </wp:inline>
+        </w:drawing>
+      </w:r>
+    </w:p>
+    <w:p>
+      <w:pPr>
+        <w:pStyle w:val="RBflowingtextnormal"/>
+      </w:pPr>
+    </w:p>
+    <w:p>
+      <w:pPr>
+        <w:pStyle w:val="RBflowingtextnormal"/>
+      </w:pPr>
+      <w:r>
+        <w:lastRenderedPageBreak/>
         <w:t>This comprises 68 companies, but which sell 20% of the overall value of all companies in the population.  This will allow for 432 of the 500 samples to be allocated to the remainder of the population, 9,693 companies.  This gives an overall probability of selection for the remaining companies of 0.045.  Overall probability of selection is 0.051 (500/9,762).</w:t>
       </w:r>
     </w:p>
@@ -218,25 +308,31 @@
         <w:t>the histogram of sales helps to determine some idea of the number of stratum required.  It is clear that the long tail at the upper end of the sales spectrum is deserving of its own certainty stratum – and creating this certainty stratum provides for all companies with sales greater than $1.818MM to be inclu</w:t>
       </w:r>
       <w:r>
-        <w:t xml:space="preserve">ded in the certainty stratum.  Considering the remainder of the companies in the histogram, there is a clear median value, but then two </w:t>
+        <w:t>ded in the final sample</w:t>
+      </w:r>
+      <w:r>
+        <w:t xml:space="preserve">.  Considering the remainder of the companies in the histogram, there is a clear median value, but then </w:t>
+      </w:r>
+      <w:r>
+        <w:t xml:space="preserve">three </w:t>
       </w:r>
       <w:r>
         <w:t xml:space="preserve">higher frequency bins to either side of the median.  The lower tail </w:t>
       </w:r>
-      <w:bookmarkStart w:id="0" w:name="_GoBack"/>
-      <w:bookmarkEnd w:id="0"/>
-    </w:p>
-    <w:p>
-      <w:pPr>
-        <w:pStyle w:val="RBflowingtextnormal"/>
-      </w:pPr>
-    </w:p>
-    <w:p>
-      <w:pPr>
-        <w:pStyle w:val="RBflowingtextnormal"/>
-      </w:pPr>
-      <w:r>
-        <w:lastRenderedPageBreak/>
+      <w:r>
+        <w:t>and the space between the upper median range and the certainty stratum could be considered another group.  In total, we might consider 8 stratum – including the certainty – but will test two different counts of stratum and determine the best method based on the expected variance produced.</w:t>
+      </w:r>
+    </w:p>
+    <w:p>
+      <w:pPr>
+        <w:pStyle w:val="RBflowingtextnormal"/>
+      </w:pPr>
+    </w:p>
+    <w:p>
+      <w:pPr>
+        <w:pStyle w:val="RBflowingtextnormal"/>
+      </w:pPr>
+      <w:r>
         <w:t xml:space="preserve">Two methods of the </w:t>
       </w:r>
       <w:r>
@@ -254,6 +350,19 @@
       </w:pPr>
       <w:r>
         <w:t xml:space="preserve">Determination of Stratum </w:t>
+      </w:r>
+    </w:p>
+    <w:p>
+      <w:pPr>
+        <w:pStyle w:val="RB3rdHeadline"/>
+      </w:pPr>
+    </w:p>
+    <w:p>
+      <w:pPr>
+        <w:pStyle w:val="RB3rdHeadline"/>
+      </w:pPr>
+      <w:r>
+        <w:t>Selection of Variable</w:t>
       </w:r>
     </w:p>
     <w:p>
@@ -1499,7 +1608,7 @@
 </file>
 
 <file path=customXml/itemProps1.xml><?xml version="1.0" encoding="utf-8"?>
-<ds:datastoreItem xmlns:ds="http://schemas.openxmlformats.org/officeDocument/2006/customXml" ds:itemID="{3152FF47-DF40-425F-93A9-93FFBA6FD795}">
+<ds:datastoreItem xmlns:ds="http://schemas.openxmlformats.org/officeDocument/2006/customXml" ds:itemID="{16E2157F-C0F6-44E5-82AE-B365B41C6A28}">
   <ds:schemaRefs>
     <ds:schemaRef ds:uri="http://schemas.openxmlformats.org/officeDocument/2006/bibliography"/>
   </ds:schemaRefs>

</xml_diff>

<commit_message>
Progress on SAS code, further work on the Allocation piece
</commit_message>
<xml_diff>
--- a/SalesBasedDiscussion.docx
+++ b/SalesBasedDiscussion.docx
@@ -83,8 +83,6 @@
       <w:r>
         <w:t xml:space="preserve">In fact, the correlation of the two variables is found to be 0.83.  There is reason to believe that many of the observations would fall into similar strata no matter which variable is used, however, some of the examples will shift between strata.  </w:t>
       </w:r>
-      <w:bookmarkStart w:id="0" w:name="_GoBack"/>
-      <w:bookmarkEnd w:id="0"/>
     </w:p>
     <w:p>
       <w:pPr>
@@ -351,6 +349,278 @@
       <w:r>
         <w:t xml:space="preserve">Determination of Stratum </w:t>
       </w:r>
+    </w:p>
+    <w:p>
+      <w:pPr>
+        <w:pStyle w:val="RB3rdHeadline"/>
+      </w:pPr>
+    </w:p>
+    <w:p>
+      <w:pPr>
+        <w:rPr>
+          <w:rFonts w:ascii="Times New Roman" w:hAnsi="Times New Roman" w:cs="Times New Roman"/>
+          <w:sz w:val="24"/>
+          <w:szCs w:val="24"/>
+          <w:lang w:val="en-US"/>
+        </w:rPr>
+      </w:pPr>
+      <w:r>
+        <w:rPr>
+          <w:rFonts w:ascii="Times New Roman" w:hAnsi="Times New Roman" w:cs="Times New Roman"/>
+          <w:sz w:val="24"/>
+          <w:szCs w:val="24"/>
+          <w:lang w:val="en-US"/>
+        </w:rPr>
+        <w:t xml:space="preserve">7 Plus certainty </w:t>
+      </w:r>
+      <w:r>
+        <w:rPr>
+          <w:rFonts w:ascii="Times New Roman" w:hAnsi="Times New Roman" w:cs="Times New Roman"/>
+          <w:sz w:val="24"/>
+          <w:szCs w:val="24"/>
+          <w:lang w:val="en-US"/>
+        </w:rPr>
+        <w:t>1</w:t>
+      </w:r>
+      <w:r>
+        <w:rPr>
+          <w:rFonts w:ascii="Times New Roman" w:hAnsi="Times New Roman" w:cs="Times New Roman"/>
+          <w:sz w:val="24"/>
+          <w:szCs w:val="24"/>
+          <w:lang w:val="en-US"/>
+        </w:rPr>
+        <w:t>,</w:t>
+      </w:r>
+      <w:bookmarkStart w:id="0" w:name="_GoBack"/>
+      <w:bookmarkEnd w:id="0"/>
+      <w:r>
+        <w:rPr>
+          <w:rFonts w:ascii="Times New Roman" w:hAnsi="Times New Roman" w:cs="Times New Roman"/>
+          <w:sz w:val="24"/>
+          <w:szCs w:val="24"/>
+          <w:lang w:val="en-US"/>
+        </w:rPr>
+        <w:t>393</w:t>
+      </w:r>
+      <w:r>
+        <w:rPr>
+          <w:rFonts w:ascii="Times New Roman" w:hAnsi="Times New Roman" w:cs="Times New Roman"/>
+          <w:sz w:val="24"/>
+          <w:szCs w:val="24"/>
+          <w:lang w:val="en-US"/>
+        </w:rPr>
+        <w:t>,</w:t>
+      </w:r>
+      <w:r>
+        <w:rPr>
+          <w:rFonts w:ascii="Times New Roman" w:hAnsi="Times New Roman" w:cs="Times New Roman"/>
+          <w:sz w:val="24"/>
+          <w:szCs w:val="24"/>
+          <w:lang w:val="en-US"/>
+        </w:rPr>
+        <w:t>269</w:t>
+      </w:r>
+      <w:r>
+        <w:rPr>
+          <w:rFonts w:ascii="Times New Roman" w:hAnsi="Times New Roman" w:cs="Times New Roman"/>
+          <w:sz w:val="24"/>
+          <w:szCs w:val="24"/>
+          <w:lang w:val="en-US"/>
+        </w:rPr>
+        <w:t>,</w:t>
+      </w:r>
+      <w:r>
+        <w:rPr>
+          <w:rFonts w:ascii="Times New Roman" w:hAnsi="Times New Roman" w:cs="Times New Roman"/>
+          <w:sz w:val="24"/>
+          <w:szCs w:val="24"/>
+          <w:lang w:val="en-US"/>
+        </w:rPr>
+        <w:t>642</w:t>
+      </w:r>
+      <w:r>
+        <w:rPr>
+          <w:rFonts w:ascii="Times New Roman" w:hAnsi="Times New Roman" w:cs="Times New Roman"/>
+          <w:sz w:val="24"/>
+          <w:szCs w:val="24"/>
+          <w:lang w:val="en-US"/>
+        </w:rPr>
+        <w:tab/>
+      </w:r>
+      <w:r>
+        <w:rPr>
+          <w:rFonts w:ascii="Times New Roman" w:hAnsi="Times New Roman" w:cs="Times New Roman"/>
+          <w:sz w:val="24"/>
+          <w:szCs w:val="24"/>
+          <w:lang w:val="en-US"/>
+        </w:rPr>
+        <w:tab/>
+      </w:r>
+      <w:r>
+        <w:rPr>
+          <w:rFonts w:ascii="Times New Roman" w:hAnsi="Times New Roman" w:cs="Times New Roman"/>
+          <w:sz w:val="24"/>
+          <w:szCs w:val="24"/>
+          <w:lang w:val="en-US"/>
+        </w:rPr>
+        <w:t>9807855</w:t>
+      </w:r>
+    </w:p>
+    <w:p>
+      <w:pPr>
+        <w:autoSpaceDE w:val="0"/>
+        <w:autoSpaceDN w:val="0"/>
+        <w:adjustRightInd w:val="0"/>
+        <w:spacing w:before="100" w:after="100" w:line="240" w:lineRule="auto"/>
+        <w:rPr>
+          <w:rFonts w:ascii="Times New Roman" w:hAnsi="Times New Roman" w:cs="Times New Roman"/>
+          <w:sz w:val="24"/>
+          <w:szCs w:val="24"/>
+          <w:lang w:val="en-US"/>
+        </w:rPr>
+      </w:pPr>
+    </w:p>
+    <w:p>
+      <w:pPr>
+        <w:autoSpaceDE w:val="0"/>
+        <w:autoSpaceDN w:val="0"/>
+        <w:adjustRightInd w:val="0"/>
+        <w:spacing w:before="100" w:after="100" w:line="240" w:lineRule="auto"/>
+        <w:rPr>
+          <w:rFonts w:ascii="Times New Roman" w:hAnsi="Times New Roman" w:cs="Times New Roman"/>
+          <w:sz w:val="24"/>
+          <w:szCs w:val="24"/>
+          <w:lang w:val="en-US"/>
+        </w:rPr>
+      </w:pPr>
+    </w:p>
+    <w:p>
+      <w:pPr>
+        <w:rPr>
+          <w:rFonts w:ascii="Times New Roman" w:hAnsi="Times New Roman" w:cs="Times New Roman"/>
+          <w:sz w:val="24"/>
+          <w:szCs w:val="24"/>
+          <w:lang w:val="en-US"/>
+        </w:rPr>
+      </w:pPr>
+      <w:r>
+        <w:rPr>
+          <w:rFonts w:ascii="Times New Roman" w:hAnsi="Times New Roman" w:cs="Times New Roman"/>
+          <w:sz w:val="24"/>
+          <w:szCs w:val="24"/>
+          <w:lang w:val="en-US"/>
+        </w:rPr>
+        <w:t xml:space="preserve">8 Plus certainty </w:t>
+      </w:r>
+      <w:r>
+        <w:rPr>
+          <w:rFonts w:ascii="Times New Roman" w:hAnsi="Times New Roman" w:cs="Times New Roman"/>
+          <w:sz w:val="24"/>
+          <w:szCs w:val="24"/>
+          <w:lang w:val="en-US"/>
+        </w:rPr>
+        <w:t>1</w:t>
+      </w:r>
+      <w:r>
+        <w:rPr>
+          <w:rFonts w:ascii="Times New Roman" w:hAnsi="Times New Roman" w:cs="Times New Roman"/>
+          <w:sz w:val="24"/>
+          <w:szCs w:val="24"/>
+          <w:lang w:val="en-US"/>
+        </w:rPr>
+        <w:t>,</w:t>
+      </w:r>
+      <w:r>
+        <w:rPr>
+          <w:rFonts w:ascii="Times New Roman" w:hAnsi="Times New Roman" w:cs="Times New Roman"/>
+          <w:sz w:val="24"/>
+          <w:szCs w:val="24"/>
+          <w:lang w:val="en-US"/>
+        </w:rPr>
+        <w:t>399</w:t>
+      </w:r>
+      <w:r>
+        <w:rPr>
+          <w:rFonts w:ascii="Times New Roman" w:hAnsi="Times New Roman" w:cs="Times New Roman"/>
+          <w:sz w:val="24"/>
+          <w:szCs w:val="24"/>
+          <w:lang w:val="en-US"/>
+        </w:rPr>
+        <w:t>,</w:t>
+      </w:r>
+      <w:r>
+        <w:rPr>
+          <w:rFonts w:ascii="Times New Roman" w:hAnsi="Times New Roman" w:cs="Times New Roman"/>
+          <w:sz w:val="24"/>
+          <w:szCs w:val="24"/>
+          <w:lang w:val="en-US"/>
+        </w:rPr>
+        <w:t>264</w:t>
+      </w:r>
+      <w:r>
+        <w:rPr>
+          <w:rFonts w:ascii="Times New Roman" w:hAnsi="Times New Roman" w:cs="Times New Roman"/>
+          <w:sz w:val="24"/>
+          <w:szCs w:val="24"/>
+          <w:lang w:val="en-US"/>
+        </w:rPr>
+        <w:t>,</w:t>
+      </w:r>
+      <w:r>
+        <w:rPr>
+          <w:rFonts w:ascii="Times New Roman" w:hAnsi="Times New Roman" w:cs="Times New Roman"/>
+          <w:sz w:val="24"/>
+          <w:szCs w:val="24"/>
+          <w:lang w:val="en-US"/>
+        </w:rPr>
+        <w:t>168</w:t>
+      </w:r>
+      <w:r>
+        <w:rPr>
+          <w:rFonts w:ascii="Times New Roman" w:hAnsi="Times New Roman" w:cs="Times New Roman"/>
+          <w:sz w:val="24"/>
+          <w:szCs w:val="24"/>
+          <w:lang w:val="en-US"/>
+        </w:rPr>
+        <w:tab/>
+      </w:r>
+      <w:r>
+        <w:rPr>
+          <w:rFonts w:ascii="Times New Roman" w:hAnsi="Times New Roman" w:cs="Times New Roman"/>
+          <w:sz w:val="24"/>
+          <w:szCs w:val="24"/>
+          <w:lang w:val="en-US"/>
+        </w:rPr>
+        <w:tab/>
+      </w:r>
+      <w:r>
+        <w:rPr>
+          <w:rFonts w:ascii="Times New Roman" w:hAnsi="Times New Roman" w:cs="Times New Roman"/>
+          <w:sz w:val="24"/>
+          <w:szCs w:val="24"/>
+          <w:lang w:val="en-US"/>
+        </w:rPr>
+        <w:t>8668861</w:t>
+      </w:r>
+    </w:p>
+    <w:p>
+      <w:pPr>
+        <w:autoSpaceDE w:val="0"/>
+        <w:autoSpaceDN w:val="0"/>
+        <w:adjustRightInd w:val="0"/>
+        <w:spacing w:before="100" w:after="100" w:line="240" w:lineRule="auto"/>
+        <w:rPr>
+          <w:rFonts w:ascii="Times New Roman" w:hAnsi="Times New Roman" w:cs="Times New Roman"/>
+          <w:sz w:val="24"/>
+          <w:szCs w:val="24"/>
+          <w:lang w:val="en-US"/>
+        </w:rPr>
+      </w:pPr>
+    </w:p>
+    <w:p>
+      <w:pPr>
+        <w:pStyle w:val="RB3rdHeadline"/>
+      </w:pPr>
     </w:p>
     <w:p>
       <w:pPr>
@@ -1608,7 +1878,7 @@
 </file>
 
 <file path=customXml/itemProps1.xml><?xml version="1.0" encoding="utf-8"?>
-<ds:datastoreItem xmlns:ds="http://schemas.openxmlformats.org/officeDocument/2006/customXml" ds:itemID="{16E2157F-C0F6-44E5-82AE-B365B41C6A28}">
+<ds:datastoreItem xmlns:ds="http://schemas.openxmlformats.org/officeDocument/2006/customXml" ds:itemID="{62280443-66B2-4D12-8A5F-8E6935F5426D}">
   <ds:schemaRefs>
     <ds:schemaRef ds:uri="http://schemas.openxmlformats.org/officeDocument/2006/bibliography"/>
   </ds:schemaRefs>

</xml_diff>

<commit_message>
Update to the Sales part
</commit_message>
<xml_diff>
--- a/SalesBasedDiscussion.docx
+++ b/SalesBasedDiscussion.docx
@@ -1782,10 +1782,10 @@
             <v:path o:extrusionok="f" gradientshapeok="t" o:connecttype="rect"/>
             <o:lock v:ext="edit" aspectratio="t"/>
           </v:shapetype>
-          <v:shape id="_x0000_i1028" type="#_x0000_t75" style="width:594pt;height:185.25pt" o:ole="">
+          <v:shape id="_x0000_i1025" type="#_x0000_t75" style="width:594pt;height:185.25pt" o:ole="">
             <v:imagedata r:id="rId11" o:title=""/>
           </v:shape>
-          <o:OLEObject Type="Embed" ProgID="Excel.Sheet.12" ShapeID="_x0000_i1028" DrawAspect="Content" ObjectID="_1584129282" r:id="rId12"/>
+          <o:OLEObject Type="Embed" ProgID="Excel.Sheet.12" ShapeID="_x0000_i1025" DrawAspect="Content" ObjectID="_1584166615" r:id="rId12"/>
         </w:object>
       </w:r>
     </w:p>
@@ -1806,6 +1806,63 @@
       </w:r>
       <w:r>
         <w:t xml:space="preserve">, with a maximum difference of 0.75% and a minimum difference of 0.21%.  </w:t>
+      </w:r>
+    </w:p>
+    <w:p>
+      <w:pPr>
+        <w:pStyle w:val="RBflowingtextnormal"/>
+      </w:pPr>
+    </w:p>
+    <w:p>
+      <w:pPr>
+        <w:pStyle w:val="RB3rdHeadline"/>
+      </w:pPr>
+      <w:r>
+        <w:t>Discussion and Conclusions</w:t>
+      </w:r>
+    </w:p>
+    <w:p>
+      <w:pPr>
+        <w:pStyle w:val="RBflowingtextnormal"/>
+      </w:pPr>
+      <w:r>
+        <w:t xml:space="preserve">The outcomes of our inventory stratification was similar – with all five samples having confidence intervals that included the true mean.  We also were able to sample the sales value based on the stratification of inventory, and still were within about 2% of the true value of the sum of sales.  </w:t>
+      </w:r>
+    </w:p>
+    <w:p>
+      <w:pPr>
+        <w:pStyle w:val="RBflowingtextnormal"/>
+      </w:pPr>
+      <w:r>
+        <w:t>This points to a conclusion – that with these two highly correlated variables, we could expect to receive equal outcomes no matter which variable is selected for stratification.  With the scatterplot shown in the exploration section, most of the observations lie close to a line that would describe a fixed relationship between sales and inventory.</w:t>
+      </w:r>
+      <w:r>
+        <w:t xml:space="preserve">  </w:t>
+      </w:r>
+      <w:r>
+        <w:t>In this case, both sales</w:t>
+      </w:r>
+      <w:r>
+        <w:t xml:space="preserve"> and inventory would probably be equally likely to provide an insight to the businesses in the population.  </w:t>
+      </w:r>
+    </w:p>
+    <w:p>
+      <w:pPr>
+        <w:pStyle w:val="RBflowingtextnormal"/>
+      </w:pPr>
+      <w:r>
+        <w:t xml:space="preserve">This leads to my first insight on building stratification levels and definitions: a thorough understanding and exploration of the data is needed to understand the data, and the population it describes, before attempting to build stratification levels.  While it was not a part of this project, the thorough discussion of objectives, and the population, with stakeholders and business experts would help the statistician in designing strata that will fit the sample appropriately.  </w:t>
+      </w:r>
+    </w:p>
+    <w:p>
+      <w:pPr>
+        <w:pStyle w:val="RBflowingtextnormal"/>
+      </w:pPr>
+      <w:r>
+        <w:t>The second conclusion is that some aspect of simulation will help provide insight to the best stratification design</w:t>
+      </w:r>
+      <w:r>
+        <w:t>.  In our case, the decision was made between seven and eight strata, including certainty, was led by the simulation of one sample for seven and eight strata of the selection and the slight improvement in standard error.  This is certainly a “big data” influenced method – the cost, in currency and time, of simulation is very low now and can provide substantial insight to the data set.</w:t>
       </w:r>
       <w:bookmarkStart w:id="1" w:name="_GoBack"/>
       <w:bookmarkEnd w:id="1"/>
@@ -1813,6 +1870,14 @@
     <w:p>
       <w:pPr>
         <w:pStyle w:val="RBflowingtextnormal"/>
+      </w:pPr>
+      <w:r>
+        <w:t xml:space="preserve"> </w:t>
+      </w:r>
+    </w:p>
+    <w:p>
+      <w:pPr>
+        <w:pStyle w:val="RBflowingtextnormal"/>
         <w:jc w:val="center"/>
       </w:pPr>
     </w:p>
@@ -1829,6 +1894,7 @@
         <w:pStyle w:val="RBflowingtextnormal"/>
       </w:pPr>
       <w:r>
+        <w:lastRenderedPageBreak/>
         <w:t xml:space="preserve">Note: All code is available in R Markdown Form, with visualizations in the Project Repositiory: </w:t>
       </w:r>
       <w:hyperlink r:id="rId13" w:history="1">
@@ -2340,6 +2406,7 @@
         <w:rPr>
           <w:rFonts w:ascii="Courier New" w:hAnsi="Courier New" w:cs="Courier New"/>
         </w:rPr>
+        <w:lastRenderedPageBreak/>
         <w:t>ThisStratification&lt;-strata.cumrootf(x=ProjectData$sales, n=TotalSampleSize, Ls = size, certain = CertaintyStrata$Index)</w:t>
       </w:r>
     </w:p>
@@ -2502,340 +2569,340 @@
         <w:rPr>
           <w:rFonts w:ascii="Courier New" w:hAnsi="Courier New" w:cs="Courier New"/>
         </w:rPr>
+        <w:t>temp&lt;- rbind(temp, TheCertainty)</w:t>
+      </w:r>
+    </w:p>
+    <w:p>
+      <w:pPr>
+        <w:pStyle w:val="ListParagraph"/>
+        <w:rPr>
+          <w:rFonts w:ascii="Courier New" w:hAnsi="Courier New" w:cs="Courier New"/>
+        </w:rPr>
+      </w:pPr>
+    </w:p>
+    <w:p>
+      <w:pPr>
+        <w:pStyle w:val="ListParagraph"/>
+        <w:rPr>
+          <w:rFonts w:ascii="Courier New" w:hAnsi="Courier New" w:cs="Courier New"/>
+        </w:rPr>
+      </w:pPr>
+      <w:r>
+        <w:rPr>
+          <w:rFonts w:ascii="Courier New" w:hAnsi="Courier New" w:cs="Courier New"/>
+        </w:rPr>
+        <w:t>write.csv(temp, file = filename)</w:t>
+      </w:r>
+    </w:p>
+    <w:p>
+      <w:pPr>
+        <w:pStyle w:val="ListParagraph"/>
+        <w:rPr>
+          <w:rFonts w:ascii="Courier New" w:hAnsi="Courier New" w:cs="Courier New"/>
+        </w:rPr>
+      </w:pPr>
+    </w:p>
+    <w:p>
+      <w:pPr>
+        <w:pStyle w:val="ListParagraph"/>
+        <w:rPr>
+          <w:rFonts w:ascii="Courier New" w:hAnsi="Courier New" w:cs="Courier New"/>
+        </w:rPr>
+      </w:pPr>
+      <w:r>
+        <w:rPr>
+          <w:rFonts w:ascii="Courier New" w:hAnsi="Courier New" w:cs="Courier New"/>
+        </w:rPr>
+        <w:t>}</w:t>
+      </w:r>
+    </w:p>
+    <w:p>
+      <w:pPr>
+        <w:pStyle w:val="ListParagraph"/>
+      </w:pPr>
+    </w:p>
+    <w:p>
+      <w:pPr>
+        <w:pStyle w:val="RB3rdHeadline"/>
+      </w:pPr>
+      <w:r>
+        <w:t>Appendix 2: SAS Code</w:t>
+      </w:r>
+    </w:p>
+    <w:p>
+      <w:pPr>
+        <w:pStyle w:val="ListParagraph"/>
+        <w:rPr>
+          <w:rFonts w:ascii="Courier New" w:hAnsi="Courier New" w:cs="Courier New"/>
+        </w:rPr>
+      </w:pPr>
+      <w:r>
+        <w:rPr>
+          <w:rFonts w:ascii="Courier New" w:hAnsi="Courier New" w:cs="Courier New"/>
+        </w:rPr>
+        <w:t>/* Below this line is 8 plus Certainty */</w:t>
+      </w:r>
+    </w:p>
+    <w:p>
+      <w:pPr>
+        <w:pStyle w:val="ListParagraph"/>
+        <w:rPr>
+          <w:rFonts w:ascii="Courier New" w:hAnsi="Courier New" w:cs="Courier New"/>
+        </w:rPr>
+      </w:pPr>
+      <w:r>
+        <w:rPr>
+          <w:rFonts w:ascii="Courier New" w:hAnsi="Courier New" w:cs="Courier New"/>
+        </w:rPr>
+        <w:t>/*Import the data from local directory, place into a table called salesData*/</w:t>
+      </w:r>
+    </w:p>
+    <w:p>
+      <w:pPr>
+        <w:pStyle w:val="ListParagraph"/>
+        <w:rPr>
+          <w:rFonts w:ascii="Courier New" w:hAnsi="Courier New" w:cs="Courier New"/>
+        </w:rPr>
+      </w:pPr>
+      <w:r>
+        <w:rPr>
+          <w:rFonts w:ascii="Courier New" w:hAnsi="Courier New" w:cs="Courier New"/>
+        </w:rPr>
+        <w:t>PROC IMPORT</w:t>
+      </w:r>
+    </w:p>
+    <w:p>
+      <w:pPr>
+        <w:pStyle w:val="ListParagraph"/>
+        <w:rPr>
+          <w:rFonts w:ascii="Courier New" w:hAnsi="Courier New" w:cs="Courier New"/>
+        </w:rPr>
+      </w:pPr>
+      <w:r>
+        <w:rPr>
+          <w:rFonts w:ascii="Courier New" w:hAnsi="Courier New" w:cs="Courier New"/>
+        </w:rPr>
+        <w:t>/* DATAFILE="\\Client\C$\Users\dmurray\Documents\SMU\MSDS 6370 Sampling\Project\MSDS6370Project\Data\projectData.xls" */</w:t>
+      </w:r>
+    </w:p>
+    <w:p>
+      <w:pPr>
+        <w:pStyle w:val="ListParagraph"/>
+        <w:rPr>
+          <w:rFonts w:ascii="Courier New" w:hAnsi="Courier New" w:cs="Courier New"/>
+        </w:rPr>
+      </w:pPr>
+      <w:r>
+        <w:rPr>
+          <w:rFonts w:ascii="Courier New" w:hAnsi="Courier New" w:cs="Courier New"/>
+        </w:rPr>
+        <w:t>DATAFILE="\\Client\C$\Users\dmurray\Documents\SMU\MSDS 6370 Sampling\Project\MSDS6370Project\StratumAssign\SalesStratumAssignment8.xlsx"</w:t>
+      </w:r>
+    </w:p>
+    <w:p>
+      <w:pPr>
+        <w:pStyle w:val="ListParagraph"/>
+        <w:rPr>
+          <w:rFonts w:ascii="Courier New" w:hAnsi="Courier New" w:cs="Courier New"/>
+        </w:rPr>
+      </w:pPr>
+      <w:r>
+        <w:rPr>
+          <w:rFonts w:ascii="Courier New" w:hAnsi="Courier New" w:cs="Courier New"/>
+        </w:rPr>
+        <w:t>OUT = salesData</w:t>
+      </w:r>
+    </w:p>
+    <w:p>
+      <w:pPr>
+        <w:pStyle w:val="ListParagraph"/>
+        <w:rPr>
+          <w:rFonts w:ascii="Courier New" w:hAnsi="Courier New" w:cs="Courier New"/>
+        </w:rPr>
+      </w:pPr>
+      <w:r>
+        <w:rPr>
+          <w:rFonts w:ascii="Courier New" w:hAnsi="Courier New" w:cs="Courier New"/>
+        </w:rPr>
+        <w:t>REPLACE</w:t>
+      </w:r>
+    </w:p>
+    <w:p>
+      <w:pPr>
+        <w:pStyle w:val="ListParagraph"/>
+        <w:rPr>
+          <w:rFonts w:ascii="Courier New" w:hAnsi="Courier New" w:cs="Courier New"/>
+        </w:rPr>
+      </w:pPr>
+      <w:r>
+        <w:rPr>
+          <w:rFonts w:ascii="Courier New" w:hAnsi="Courier New" w:cs="Courier New"/>
+        </w:rPr>
+        <w:t>DBMS = XLSx;</w:t>
+      </w:r>
+    </w:p>
+    <w:p>
+      <w:pPr>
+        <w:pStyle w:val="ListParagraph"/>
+        <w:rPr>
+          <w:rFonts w:ascii="Courier New" w:hAnsi="Courier New" w:cs="Courier New"/>
+        </w:rPr>
+      </w:pPr>
+      <w:r>
+        <w:rPr>
+          <w:rFonts w:ascii="Courier New" w:hAnsi="Courier New" w:cs="Courier New"/>
+        </w:rPr>
+        <w:t>run;</w:t>
+      </w:r>
+    </w:p>
+    <w:p>
+      <w:pPr>
+        <w:pStyle w:val="ListParagraph"/>
+        <w:rPr>
+          <w:rFonts w:ascii="Courier New" w:hAnsi="Courier New" w:cs="Courier New"/>
+        </w:rPr>
+      </w:pPr>
+    </w:p>
+    <w:p>
+      <w:pPr>
+        <w:pStyle w:val="ListParagraph"/>
+        <w:rPr>
+          <w:rFonts w:ascii="Courier New" w:hAnsi="Courier New" w:cs="Courier New"/>
+        </w:rPr>
+      </w:pPr>
+      <w:r>
+        <w:rPr>
+          <w:rFonts w:ascii="Courier New" w:hAnsi="Courier New" w:cs="Courier New"/>
+        </w:rPr>
+        <w:t>PROC SURVEYSELECT DATA = salesData out = srsSelect sampsize = (22, 55, 62, 52, 48, 53, 55, 85, 68) seed =101010 stats;</w:t>
+      </w:r>
+    </w:p>
+    <w:p>
+      <w:pPr>
+        <w:pStyle w:val="ListParagraph"/>
+        <w:rPr>
+          <w:rFonts w:ascii="Courier New" w:hAnsi="Courier New" w:cs="Courier New"/>
+        </w:rPr>
+      </w:pPr>
+      <w:r>
+        <w:rPr>
+          <w:rFonts w:ascii="Courier New" w:hAnsi="Courier New" w:cs="Courier New"/>
+        </w:rPr>
+        <w:t>strata strata;</w:t>
+      </w:r>
+    </w:p>
+    <w:p>
+      <w:pPr>
+        <w:pStyle w:val="ListParagraph"/>
+        <w:rPr>
+          <w:rFonts w:ascii="Courier New" w:hAnsi="Courier New" w:cs="Courier New"/>
+        </w:rPr>
+      </w:pPr>
+      <w:r>
+        <w:rPr>
+          <w:rFonts w:ascii="Courier New" w:hAnsi="Courier New" w:cs="Courier New"/>
+        </w:rPr>
+        <w:t>title "Eight Strata + certainty Sample Selection";</w:t>
+      </w:r>
+    </w:p>
+    <w:p>
+      <w:pPr>
+        <w:pStyle w:val="ListParagraph"/>
+        <w:rPr>
+          <w:rFonts w:ascii="Courier New" w:hAnsi="Courier New" w:cs="Courier New"/>
+        </w:rPr>
+      </w:pPr>
+      <w:r>
+        <w:rPr>
+          <w:rFonts w:ascii="Courier New" w:hAnsi="Courier New" w:cs="Courier New"/>
+        </w:rPr>
+        <w:t>run;</w:t>
+      </w:r>
+    </w:p>
+    <w:p>
+      <w:pPr>
+        <w:pStyle w:val="ListParagraph"/>
+        <w:rPr>
+          <w:rFonts w:ascii="Courier New" w:hAnsi="Courier New" w:cs="Courier New"/>
+        </w:rPr>
+      </w:pPr>
+    </w:p>
+    <w:p>
+      <w:pPr>
+        <w:pStyle w:val="ListParagraph"/>
+        <w:rPr>
+          <w:rFonts w:ascii="Courier New" w:hAnsi="Courier New" w:cs="Courier New"/>
+        </w:rPr>
+      </w:pPr>
+      <w:r>
+        <w:rPr>
+          <w:rFonts w:ascii="Courier New" w:hAnsi="Courier New" w:cs="Courier New"/>
+        </w:rPr>
+        <w:t>proc print data=srsSelect;</w:t>
+      </w:r>
+    </w:p>
+    <w:p>
+      <w:pPr>
+        <w:pStyle w:val="ListParagraph"/>
+        <w:rPr>
+          <w:rFonts w:ascii="Courier New" w:hAnsi="Courier New" w:cs="Courier New"/>
+        </w:rPr>
+      </w:pPr>
+      <w:r>
+        <w:rPr>
+          <w:rFonts w:ascii="Courier New" w:hAnsi="Courier New" w:cs="Courier New"/>
+        </w:rPr>
+        <w:t>run;</w:t>
+      </w:r>
+    </w:p>
+    <w:p>
+      <w:pPr>
+        <w:pStyle w:val="ListParagraph"/>
+        <w:rPr>
+          <w:rFonts w:ascii="Courier New" w:hAnsi="Courier New" w:cs="Courier New"/>
+        </w:rPr>
+      </w:pPr>
+    </w:p>
+    <w:p>
+      <w:pPr>
+        <w:pStyle w:val="ListParagraph"/>
+        <w:rPr>
+          <w:rFonts w:ascii="Courier New" w:hAnsi="Courier New" w:cs="Courier New"/>
+        </w:rPr>
+      </w:pPr>
+      <w:r>
+        <w:rPr>
+          <w:rFonts w:ascii="Courier New" w:hAnsi="Courier New" w:cs="Courier New"/>
+        </w:rPr>
+        <w:t>data strsizes;</w:t>
+      </w:r>
+    </w:p>
+    <w:p>
+      <w:pPr>
+        <w:pStyle w:val="ListParagraph"/>
+        <w:rPr>
+          <w:rFonts w:ascii="Courier New" w:hAnsi="Courier New" w:cs="Courier New"/>
+        </w:rPr>
+      </w:pPr>
+      <w:r>
+        <w:rPr>
+          <w:rFonts w:ascii="Courier New" w:hAnsi="Courier New" w:cs="Courier New"/>
+        </w:rPr>
+        <w:t>input strata _total_;</w:t>
+      </w:r>
+    </w:p>
+    <w:p>
+      <w:pPr>
+        <w:pStyle w:val="ListParagraph"/>
+        <w:rPr>
+          <w:rFonts w:ascii="Courier New" w:hAnsi="Courier New" w:cs="Courier New"/>
+        </w:rPr>
+      </w:pPr>
+      <w:r>
+        <w:rPr>
+          <w:rFonts w:ascii="Courier New" w:hAnsi="Courier New" w:cs="Courier New"/>
+        </w:rPr>
         <w:lastRenderedPageBreak/>
-        <w:t>temp&lt;- rbind(temp, TheCertainty)</w:t>
-      </w:r>
-    </w:p>
-    <w:p>
-      <w:pPr>
-        <w:pStyle w:val="ListParagraph"/>
-        <w:rPr>
-          <w:rFonts w:ascii="Courier New" w:hAnsi="Courier New" w:cs="Courier New"/>
-        </w:rPr>
-      </w:pPr>
-    </w:p>
-    <w:p>
-      <w:pPr>
-        <w:pStyle w:val="ListParagraph"/>
-        <w:rPr>
-          <w:rFonts w:ascii="Courier New" w:hAnsi="Courier New" w:cs="Courier New"/>
-        </w:rPr>
-      </w:pPr>
-      <w:r>
-        <w:rPr>
-          <w:rFonts w:ascii="Courier New" w:hAnsi="Courier New" w:cs="Courier New"/>
-        </w:rPr>
-        <w:t>write.csv(temp, file = filename)</w:t>
-      </w:r>
-    </w:p>
-    <w:p>
-      <w:pPr>
-        <w:pStyle w:val="ListParagraph"/>
-        <w:rPr>
-          <w:rFonts w:ascii="Courier New" w:hAnsi="Courier New" w:cs="Courier New"/>
-        </w:rPr>
-      </w:pPr>
-    </w:p>
-    <w:p>
-      <w:pPr>
-        <w:pStyle w:val="ListParagraph"/>
-        <w:rPr>
-          <w:rFonts w:ascii="Courier New" w:hAnsi="Courier New" w:cs="Courier New"/>
-        </w:rPr>
-      </w:pPr>
-      <w:r>
-        <w:rPr>
-          <w:rFonts w:ascii="Courier New" w:hAnsi="Courier New" w:cs="Courier New"/>
-        </w:rPr>
-        <w:t>}</w:t>
-      </w:r>
-    </w:p>
-    <w:p>
-      <w:pPr>
-        <w:pStyle w:val="ListParagraph"/>
-      </w:pPr>
-    </w:p>
-    <w:p>
-      <w:pPr>
-        <w:pStyle w:val="RB3rdHeadline"/>
-      </w:pPr>
-      <w:r>
-        <w:t>Appendix 2: SAS Code</w:t>
-      </w:r>
-    </w:p>
-    <w:p>
-      <w:pPr>
-        <w:pStyle w:val="ListParagraph"/>
-        <w:rPr>
-          <w:rFonts w:ascii="Courier New" w:hAnsi="Courier New" w:cs="Courier New"/>
-        </w:rPr>
-      </w:pPr>
-      <w:r>
-        <w:rPr>
-          <w:rFonts w:ascii="Courier New" w:hAnsi="Courier New" w:cs="Courier New"/>
-        </w:rPr>
-        <w:t>/* Below this line is 8 plus Certainty */</w:t>
-      </w:r>
-    </w:p>
-    <w:p>
-      <w:pPr>
-        <w:pStyle w:val="ListParagraph"/>
-        <w:rPr>
-          <w:rFonts w:ascii="Courier New" w:hAnsi="Courier New" w:cs="Courier New"/>
-        </w:rPr>
-      </w:pPr>
-      <w:r>
-        <w:rPr>
-          <w:rFonts w:ascii="Courier New" w:hAnsi="Courier New" w:cs="Courier New"/>
-        </w:rPr>
-        <w:t>/*Import the data from local directory, place into a table called salesData*/</w:t>
-      </w:r>
-    </w:p>
-    <w:p>
-      <w:pPr>
-        <w:pStyle w:val="ListParagraph"/>
-        <w:rPr>
-          <w:rFonts w:ascii="Courier New" w:hAnsi="Courier New" w:cs="Courier New"/>
-        </w:rPr>
-      </w:pPr>
-      <w:r>
-        <w:rPr>
-          <w:rFonts w:ascii="Courier New" w:hAnsi="Courier New" w:cs="Courier New"/>
-        </w:rPr>
-        <w:t>PROC IMPORT</w:t>
-      </w:r>
-    </w:p>
-    <w:p>
-      <w:pPr>
-        <w:pStyle w:val="ListParagraph"/>
-        <w:rPr>
-          <w:rFonts w:ascii="Courier New" w:hAnsi="Courier New" w:cs="Courier New"/>
-        </w:rPr>
-      </w:pPr>
-      <w:r>
-        <w:rPr>
-          <w:rFonts w:ascii="Courier New" w:hAnsi="Courier New" w:cs="Courier New"/>
-        </w:rPr>
-        <w:t>/* DATAFILE="\\Client\C$\Users\dmurray\Documents\SMU\MSDS 6370 Sampling\Project\MSDS6370Project\Data\projectData.xls" */</w:t>
-      </w:r>
-    </w:p>
-    <w:p>
-      <w:pPr>
-        <w:pStyle w:val="ListParagraph"/>
-        <w:rPr>
-          <w:rFonts w:ascii="Courier New" w:hAnsi="Courier New" w:cs="Courier New"/>
-        </w:rPr>
-      </w:pPr>
-      <w:r>
-        <w:rPr>
-          <w:rFonts w:ascii="Courier New" w:hAnsi="Courier New" w:cs="Courier New"/>
-        </w:rPr>
-        <w:t>DATAFILE="\\Client\C$\Users\dmurray\Documents\SMU\MSDS 6370 Sampling\Project\MSDS6370Project\StratumAssign\SalesStratumAssignment8.xlsx"</w:t>
-      </w:r>
-    </w:p>
-    <w:p>
-      <w:pPr>
-        <w:pStyle w:val="ListParagraph"/>
-        <w:rPr>
-          <w:rFonts w:ascii="Courier New" w:hAnsi="Courier New" w:cs="Courier New"/>
-        </w:rPr>
-      </w:pPr>
-      <w:r>
-        <w:rPr>
-          <w:rFonts w:ascii="Courier New" w:hAnsi="Courier New" w:cs="Courier New"/>
-        </w:rPr>
-        <w:t>OUT = salesData</w:t>
-      </w:r>
-    </w:p>
-    <w:p>
-      <w:pPr>
-        <w:pStyle w:val="ListParagraph"/>
-        <w:rPr>
-          <w:rFonts w:ascii="Courier New" w:hAnsi="Courier New" w:cs="Courier New"/>
-        </w:rPr>
-      </w:pPr>
-      <w:r>
-        <w:rPr>
-          <w:rFonts w:ascii="Courier New" w:hAnsi="Courier New" w:cs="Courier New"/>
-        </w:rPr>
-        <w:t>REPLACE</w:t>
-      </w:r>
-    </w:p>
-    <w:p>
-      <w:pPr>
-        <w:pStyle w:val="ListParagraph"/>
-        <w:rPr>
-          <w:rFonts w:ascii="Courier New" w:hAnsi="Courier New" w:cs="Courier New"/>
-        </w:rPr>
-      </w:pPr>
-      <w:r>
-        <w:rPr>
-          <w:rFonts w:ascii="Courier New" w:hAnsi="Courier New" w:cs="Courier New"/>
-        </w:rPr>
-        <w:t>DBMS = XLSx;</w:t>
-      </w:r>
-    </w:p>
-    <w:p>
-      <w:pPr>
-        <w:pStyle w:val="ListParagraph"/>
-        <w:rPr>
-          <w:rFonts w:ascii="Courier New" w:hAnsi="Courier New" w:cs="Courier New"/>
-        </w:rPr>
-      </w:pPr>
-      <w:r>
-        <w:rPr>
-          <w:rFonts w:ascii="Courier New" w:hAnsi="Courier New" w:cs="Courier New"/>
-        </w:rPr>
-        <w:t>run;</w:t>
-      </w:r>
-    </w:p>
-    <w:p>
-      <w:pPr>
-        <w:pStyle w:val="ListParagraph"/>
-        <w:rPr>
-          <w:rFonts w:ascii="Courier New" w:hAnsi="Courier New" w:cs="Courier New"/>
-        </w:rPr>
-      </w:pPr>
-    </w:p>
-    <w:p>
-      <w:pPr>
-        <w:pStyle w:val="ListParagraph"/>
-        <w:rPr>
-          <w:rFonts w:ascii="Courier New" w:hAnsi="Courier New" w:cs="Courier New"/>
-        </w:rPr>
-      </w:pPr>
-      <w:r>
-        <w:rPr>
-          <w:rFonts w:ascii="Courier New" w:hAnsi="Courier New" w:cs="Courier New"/>
-        </w:rPr>
-        <w:t>PROC SURVEYSELECT DATA = salesData out = srsSelect sampsize = (22, 55, 62, 52, 48, 53, 55, 85, 68) seed =101010 stats;</w:t>
-      </w:r>
-    </w:p>
-    <w:p>
-      <w:pPr>
-        <w:pStyle w:val="ListParagraph"/>
-        <w:rPr>
-          <w:rFonts w:ascii="Courier New" w:hAnsi="Courier New" w:cs="Courier New"/>
-        </w:rPr>
-      </w:pPr>
-      <w:r>
-        <w:rPr>
-          <w:rFonts w:ascii="Courier New" w:hAnsi="Courier New" w:cs="Courier New"/>
-        </w:rPr>
-        <w:t>strata strata;</w:t>
-      </w:r>
-    </w:p>
-    <w:p>
-      <w:pPr>
-        <w:pStyle w:val="ListParagraph"/>
-        <w:rPr>
-          <w:rFonts w:ascii="Courier New" w:hAnsi="Courier New" w:cs="Courier New"/>
-        </w:rPr>
-      </w:pPr>
-      <w:r>
-        <w:rPr>
-          <w:rFonts w:ascii="Courier New" w:hAnsi="Courier New" w:cs="Courier New"/>
-        </w:rPr>
-        <w:t>title "Eight Strata + certainty Sample Selection";</w:t>
-      </w:r>
-    </w:p>
-    <w:p>
-      <w:pPr>
-        <w:pStyle w:val="ListParagraph"/>
-        <w:rPr>
-          <w:rFonts w:ascii="Courier New" w:hAnsi="Courier New" w:cs="Courier New"/>
-        </w:rPr>
-      </w:pPr>
-      <w:r>
-        <w:rPr>
-          <w:rFonts w:ascii="Courier New" w:hAnsi="Courier New" w:cs="Courier New"/>
-        </w:rPr>
-        <w:t>run;</w:t>
-      </w:r>
-    </w:p>
-    <w:p>
-      <w:pPr>
-        <w:pStyle w:val="ListParagraph"/>
-        <w:rPr>
-          <w:rFonts w:ascii="Courier New" w:hAnsi="Courier New" w:cs="Courier New"/>
-        </w:rPr>
-      </w:pPr>
-    </w:p>
-    <w:p>
-      <w:pPr>
-        <w:pStyle w:val="ListParagraph"/>
-        <w:rPr>
-          <w:rFonts w:ascii="Courier New" w:hAnsi="Courier New" w:cs="Courier New"/>
-        </w:rPr>
-      </w:pPr>
-      <w:r>
-        <w:rPr>
-          <w:rFonts w:ascii="Courier New" w:hAnsi="Courier New" w:cs="Courier New"/>
-        </w:rPr>
-        <w:t>proc print data=srsSelect;</w:t>
-      </w:r>
-    </w:p>
-    <w:p>
-      <w:pPr>
-        <w:pStyle w:val="ListParagraph"/>
-        <w:rPr>
-          <w:rFonts w:ascii="Courier New" w:hAnsi="Courier New" w:cs="Courier New"/>
-        </w:rPr>
-      </w:pPr>
-      <w:r>
-        <w:rPr>
-          <w:rFonts w:ascii="Courier New" w:hAnsi="Courier New" w:cs="Courier New"/>
-        </w:rPr>
-        <w:t>run;</w:t>
-      </w:r>
-    </w:p>
-    <w:p>
-      <w:pPr>
-        <w:pStyle w:val="ListParagraph"/>
-        <w:rPr>
-          <w:rFonts w:ascii="Courier New" w:hAnsi="Courier New" w:cs="Courier New"/>
-        </w:rPr>
-      </w:pPr>
-    </w:p>
-    <w:p>
-      <w:pPr>
-        <w:pStyle w:val="ListParagraph"/>
-        <w:rPr>
-          <w:rFonts w:ascii="Courier New" w:hAnsi="Courier New" w:cs="Courier New"/>
-        </w:rPr>
-      </w:pPr>
-      <w:r>
-        <w:rPr>
-          <w:rFonts w:ascii="Courier New" w:hAnsi="Courier New" w:cs="Courier New"/>
-        </w:rPr>
-        <w:t>data strsizes;</w:t>
-      </w:r>
-    </w:p>
-    <w:p>
-      <w:pPr>
-        <w:pStyle w:val="ListParagraph"/>
-        <w:rPr>
-          <w:rFonts w:ascii="Courier New" w:hAnsi="Courier New" w:cs="Courier New"/>
-        </w:rPr>
-      </w:pPr>
-      <w:r>
-        <w:rPr>
-          <w:rFonts w:ascii="Courier New" w:hAnsi="Courier New" w:cs="Courier New"/>
-        </w:rPr>
-        <w:t>input strata _total_;</w:t>
-      </w:r>
-    </w:p>
-    <w:p>
-      <w:pPr>
-        <w:pStyle w:val="ListParagraph"/>
-        <w:rPr>
-          <w:rFonts w:ascii="Courier New" w:hAnsi="Courier New" w:cs="Courier New"/>
-        </w:rPr>
-      </w:pPr>
-      <w:r>
-        <w:rPr>
-          <w:rFonts w:ascii="Courier New" w:hAnsi="Courier New" w:cs="Courier New"/>
-        </w:rPr>
         <w:t>datalines;</w:t>
       </w:r>
     </w:p>
@@ -3139,7 +3206,6 @@
         <w:rPr>
           <w:rFonts w:ascii="Courier New" w:hAnsi="Courier New" w:cs="Courier New"/>
         </w:rPr>
-        <w:lastRenderedPageBreak/>
         <w:t>PROC SURVEYSELECT DATA = salesData out = srsSelect sampsize = (22, 55, 62, 52, 48, 53, 55, 85, 68) seed =101011 stats;</w:t>
       </w:r>
     </w:p>
@@ -3599,6 +3665,7 @@
         <w:rPr>
           <w:rFonts w:ascii="Courier New" w:hAnsi="Courier New" w:cs="Courier New"/>
         </w:rPr>
+        <w:lastRenderedPageBreak/>
         <w:t>title "Eight Strata + certainty Sample Selection Run 3";</w:t>
       </w:r>
     </w:p>
@@ -3902,7 +3969,6 @@
         <w:rPr>
           <w:rFonts w:ascii="Courier New" w:hAnsi="Courier New" w:cs="Courier New"/>
         </w:rPr>
-        <w:lastRenderedPageBreak/>
         <w:t>;</w:t>
       </w:r>
     </w:p>
@@ -4376,6 +4442,7 @@
         <w:rPr>
           <w:rFonts w:ascii="Courier New" w:hAnsi="Courier New" w:cs="Courier New"/>
         </w:rPr>
+        <w:lastRenderedPageBreak/>
         <w:t>strata strata;</w:t>
       </w:r>
     </w:p>
@@ -4597,7 +4664,6 @@
         <w:rPr>
           <w:rFonts w:ascii="Courier New" w:hAnsi="Courier New" w:cs="Courier New"/>
         </w:rPr>
-        <w:lastRenderedPageBreak/>
         <w:t>2</w:t>
       </w:r>
       <w:r>
@@ -5609,6 +5675,7 @@
   <w:style w:type="character" w:default="1" w:styleId="DefaultParagraphFont">
     <w:name w:val="Default Paragraph Font"/>
     <w:uiPriority w:val="1"/>
+    <w:semiHidden/>
     <w:unhideWhenUsed/>
   </w:style>
   <w:style w:type="table" w:default="1" w:styleId="TableNormal">
@@ -6285,7 +6352,7 @@
 </file>
 
 <file path=customXml/itemProps1.xml><?xml version="1.0" encoding="utf-8"?>
-<ds:datastoreItem xmlns:ds="http://schemas.openxmlformats.org/officeDocument/2006/customXml" ds:itemID="{626AA1E3-817E-42CB-8F94-4C67CF3623AC}">
+<ds:datastoreItem xmlns:ds="http://schemas.openxmlformats.org/officeDocument/2006/customXml" ds:itemID="{289EB152-E47A-44B9-8571-44A715C37D6C}">
   <ds:schemaRefs>
     <ds:schemaRef ds:uri="http://schemas.openxmlformats.org/officeDocument/2006/bibliography"/>
   </ds:schemaRefs>

</xml_diff>

<commit_message>
Added sales sample without stratification
</commit_message>
<xml_diff>
--- a/SalesBasedDiscussion.docx
+++ b/SalesBasedDiscussion.docx
@@ -4,11 +4,73 @@
   <w:body>
     <w:p>
       <w:pPr>
+        <w:pStyle w:val="Title"/>
+        <w:jc w:val="center"/>
+      </w:pPr>
+      <w:r>
+        <w:t>C</w:t>
+      </w:r>
+      <w:r>
+        <w:t xml:space="preserve">onsideration of </w:t>
+      </w:r>
+      <w:r>
+        <w:t>S</w:t>
+      </w:r>
+      <w:r>
+        <w:t xml:space="preserve">tratification </w:t>
+      </w:r>
+      <w:r>
+        <w:t>V</w:t>
+      </w:r>
+      <w:r>
+        <w:t xml:space="preserve">ariables: </w:t>
+      </w:r>
+      <w:r>
+        <w:t>SALES</w:t>
+      </w:r>
+    </w:p>
+    <w:p>
+      <w:pPr>
+        <w:pStyle w:val="Title"/>
+        <w:jc w:val="center"/>
+      </w:pPr>
+      <w:r>
+        <w:t>Dennis Murray</w:t>
+      </w:r>
+    </w:p>
+    <w:p>
+      <w:pPr>
+        <w:pStyle w:val="Title"/>
+        <w:jc w:val="center"/>
+      </w:pPr>
+      <w:r>
+        <w:t>Kaitlin Kirasich</w:t>
+      </w:r>
+    </w:p>
+    <w:p>
+      <w:pPr>
+        <w:pStyle w:val="Title"/>
+        <w:jc w:val="center"/>
+      </w:pPr>
+      <w:r>
+        <w:t>MSDS 6370</w:t>
+      </w:r>
+    </w:p>
+    <w:p>
+      <w:pPr>
+        <w:pStyle w:val="Title"/>
+        <w:jc w:val="center"/>
+      </w:pPr>
+      <w:r>
+        <w:t>April 5, 2018</w:t>
+      </w:r>
+    </w:p>
+    <w:p>
+      <w:pPr>
         <w:pStyle w:val="RB1stHeadline"/>
       </w:pPr>
-      <w:r>
-        <w:t>consideration of stratification variables: sales</w:t>
-      </w:r>
+      <w:bookmarkStart w:id="0" w:name="_GoBack"/>
+      <w:bookmarkEnd w:id="0"/>
     </w:p>
     <w:p>
       <w:pPr>
@@ -23,7 +85,33 @@
         <w:pStyle w:val="RBflowingtextnormal"/>
       </w:pPr>
       <w:r>
-        <w:t>The data set contains the sales and inventory value for 9,762 companies.  A scatterplot, and correlation analysis, both reveal a high level in interrelation between the two variables.</w:t>
+        <w:t>The data set contains the sales and inventory value for 9,762 companies.  A scatterplot</w:t>
+      </w:r>
+      <w:r>
+        <w:t xml:space="preserve"> (Figure 1)</w:t>
+      </w:r>
+      <w:r>
+        <w:t>, and correlation analysis, both reveal a high level in interrelation between the two variables.</w:t>
+      </w:r>
+    </w:p>
+    <w:p>
+      <w:pPr>
+        <w:pStyle w:val="Caption"/>
+        <w:keepNext/>
+      </w:pPr>
+      <w:r>
+        <w:t xml:space="preserve">Figure </w:t>
+      </w:r>
+      <w:fldSimple w:instr=" SEQ Figure \* ARABIC ">
+        <w:r>
+          <w:rPr>
+            <w:noProof/>
+          </w:rPr>
+          <w:t>1</w:t>
+        </w:r>
+      </w:fldSimple>
+      <w:r>
+        <w:t>: Sales vs. Dollars, Log 10 Scale</w:t>
       </w:r>
     </w:p>
     <w:p>
@@ -112,11 +200,37 @@
       <w:r>
         <w:t>Exploration of the data found useful information about the shape of the distribution of the data set for Sales by Company.  Among the 9,762 companies included, the Mean Sales was $142,267, but with a much lower median - $62,033.  This indicates a long tail distribution – with several outliers on the upper end of sales that are likely increasing the mean as well as the standard deviation of the sales value.</w:t>
       </w:r>
+      <w:r>
+        <w:t xml:space="preserve">  </w:t>
+      </w:r>
+      <w:r>
+        <w:t>Figure 2 illustrates this distribution.</w:t>
+      </w:r>
     </w:p>
     <w:p>
       <w:pPr>
         <w:pStyle w:val="RBflowingtextnormal"/>
       </w:pPr>
+    </w:p>
+    <w:p>
+      <w:pPr>
+        <w:pStyle w:val="Caption"/>
+        <w:keepNext/>
+      </w:pPr>
+      <w:r>
+        <w:t xml:space="preserve">Figure </w:t>
+      </w:r>
+      <w:fldSimple w:instr=" SEQ Figure \* ARABIC ">
+        <w:r>
+          <w:rPr>
+            <w:noProof/>
+          </w:rPr>
+          <w:t>2</w:t>
+        </w:r>
+      </w:fldSimple>
+      <w:r>
+        <w:t>: Histogram of Sales, Log 10 X-Axis</w:t>
+      </w:r>
     </w:p>
     <w:p>
       <w:pPr>
@@ -204,6 +318,26 @@
     </w:p>
     <w:p>
       <w:pPr>
+        <w:pStyle w:val="Caption"/>
+        <w:keepNext/>
+      </w:pPr>
+      <w:r>
+        <w:t xml:space="preserve">Figure </w:t>
+      </w:r>
+      <w:fldSimple w:instr=" SEQ Figure \* ARABIC ">
+        <w:r>
+          <w:rPr>
+            <w:noProof/>
+          </w:rPr>
+          <w:t>3</w:t>
+        </w:r>
+      </w:fldSimple>
+      <w:r>
+        <w:t>: 80/20 of Total Sales</w:t>
+      </w:r>
+    </w:p>
+    <w:p>
+      <w:pPr>
         <w:pStyle w:val="RBflowingtextnormal"/>
       </w:pPr>
       <w:r>
@@ -270,8 +404,13 @@
         <w:pStyle w:val="RBflowingtextnormal"/>
       </w:pPr>
       <w:r>
-        <w:lastRenderedPageBreak/>
-        <w:t>This comprises 68 companies, but which sell 20% of the overall value of all companies in the population.  This will allow for 432 of the 500 samples to be allocated to the remainder of the population, 9,693 companies.  This gives an overall probability of selection for the remaining companies of 0.045.  Overall probability of selection is 0.051 (500/9,762).</w:t>
+        <w:t>This comprises 68 companies, but which sell 20% of the overall value of all companies in the population</w:t>
+      </w:r>
+      <w:r>
+        <w:t xml:space="preserve"> (Figure 3)</w:t>
+      </w:r>
+      <w:r>
+        <w:t>.  This will allow for 432 of the 500 samples to be allocated to the remainder of the population, 9,693 companies.  This gives an overall probability of selection for the remaining companies of 0.045.  Overall probability of selection is 0.051 (500/9,762).</w:t>
       </w:r>
     </w:p>
     <w:p>
@@ -403,7 +542,13 @@
         <w:t xml:space="preserve"> function in SAS: seven and eight strata.  </w:t>
       </w:r>
       <w:r>
-        <w:t>The eight strata sample returned a slightly improved standard error of the sum, and the higher number of strata were selected for the full analysis process.</w:t>
+        <w:t>The eight strata sample</w:t>
+      </w:r>
+      <w:r>
+        <w:t xml:space="preserve"> (Figure 4)</w:t>
+      </w:r>
+      <w:r>
+        <w:t xml:space="preserve"> returned a slightly improved standard error of the sum, and the higher number of strata were selected for the full analysis process.</w:t>
       </w:r>
     </w:p>
     <w:p>
@@ -448,10 +593,30 @@
         <w:fldChar w:fldCharType="separate"/>
       </w:r>
     </w:p>
+    <w:p>
+      <w:pPr>
+        <w:pStyle w:val="Caption"/>
+        <w:keepNext/>
+      </w:pPr>
+      <w:r>
+        <w:t xml:space="preserve">Figure </w:t>
+      </w:r>
+      <w:fldSimple w:instr=" SEQ Figure \* ARABIC ">
+        <w:r>
+          <w:rPr>
+            <w:noProof/>
+          </w:rPr>
+          <w:t>4</w:t>
+        </w:r>
+      </w:fldSimple>
+      <w:r>
+        <w:t>: Table of Stratification Breaks</w:t>
+      </w:r>
+    </w:p>
     <w:tbl>
       <w:tblPr>
         <w:tblStyle w:val="TableGrid"/>
-        <w:tblW w:w="8411" w:type="dxa"/>
+        <w:tblW w:w="9377" w:type="dxa"/>
         <w:tblLook w:val="04A0" w:firstRow="1" w:lastRow="0" w:firstColumn="1" w:lastColumn="0" w:noHBand="0" w:noVBand="1"/>
       </w:tblPr>
       <w:tblGrid>
@@ -468,7 +633,7 @@
         </w:trPr>
         <w:tc>
           <w:tcPr>
-            <w:tcW w:w="960" w:type="dxa"/>
+            <w:tcW w:w="1707" w:type="dxa"/>
             <w:noWrap/>
             <w:vAlign w:val="center"/>
             <w:hideMark/>
@@ -491,7 +656,7 @@
         </w:tc>
         <w:tc>
           <w:tcPr>
-            <w:tcW w:w="1453" w:type="dxa"/>
+            <w:tcW w:w="1529" w:type="dxa"/>
             <w:noWrap/>
             <w:vAlign w:val="center"/>
             <w:hideMark/>
@@ -537,7 +702,7 @@
         </w:tc>
         <w:tc>
           <w:tcPr>
-            <w:tcW w:w="1139" w:type="dxa"/>
+            <w:tcW w:w="1282" w:type="dxa"/>
             <w:noWrap/>
             <w:vAlign w:val="center"/>
             <w:hideMark/>
@@ -611,7 +776,7 @@
         </w:trPr>
         <w:tc>
           <w:tcPr>
-            <w:tcW w:w="960" w:type="dxa"/>
+            <w:tcW w:w="1707" w:type="dxa"/>
             <w:noWrap/>
             <w:hideMark/>
           </w:tcPr>
@@ -632,7 +797,7 @@
         </w:tc>
         <w:tc>
           <w:tcPr>
-            <w:tcW w:w="1453" w:type="dxa"/>
+            <w:tcW w:w="1529" w:type="dxa"/>
             <w:noWrap/>
             <w:hideMark/>
           </w:tcPr>
@@ -674,7 +839,7 @@
         </w:tc>
         <w:tc>
           <w:tcPr>
-            <w:tcW w:w="1139" w:type="dxa"/>
+            <w:tcW w:w="1282" w:type="dxa"/>
             <w:noWrap/>
             <w:hideMark/>
           </w:tcPr>
@@ -742,7 +907,7 @@
         </w:trPr>
         <w:tc>
           <w:tcPr>
-            <w:tcW w:w="960" w:type="dxa"/>
+            <w:tcW w:w="1707" w:type="dxa"/>
             <w:noWrap/>
             <w:hideMark/>
           </w:tcPr>
@@ -763,7 +928,7 @@
         </w:tc>
         <w:tc>
           <w:tcPr>
-            <w:tcW w:w="1453" w:type="dxa"/>
+            <w:tcW w:w="1529" w:type="dxa"/>
             <w:noWrap/>
             <w:hideMark/>
           </w:tcPr>
@@ -805,7 +970,7 @@
         </w:tc>
         <w:tc>
           <w:tcPr>
-            <w:tcW w:w="1139" w:type="dxa"/>
+            <w:tcW w:w="1282" w:type="dxa"/>
             <w:noWrap/>
             <w:hideMark/>
           </w:tcPr>
@@ -873,7 +1038,7 @@
         </w:trPr>
         <w:tc>
           <w:tcPr>
-            <w:tcW w:w="960" w:type="dxa"/>
+            <w:tcW w:w="1707" w:type="dxa"/>
             <w:noWrap/>
             <w:hideMark/>
           </w:tcPr>
@@ -894,7 +1059,7 @@
         </w:tc>
         <w:tc>
           <w:tcPr>
-            <w:tcW w:w="1453" w:type="dxa"/>
+            <w:tcW w:w="1529" w:type="dxa"/>
             <w:noWrap/>
             <w:hideMark/>
           </w:tcPr>
@@ -936,7 +1101,7 @@
         </w:tc>
         <w:tc>
           <w:tcPr>
-            <w:tcW w:w="1139" w:type="dxa"/>
+            <w:tcW w:w="1282" w:type="dxa"/>
             <w:noWrap/>
             <w:hideMark/>
           </w:tcPr>
@@ -1004,7 +1169,7 @@
         </w:trPr>
         <w:tc>
           <w:tcPr>
-            <w:tcW w:w="960" w:type="dxa"/>
+            <w:tcW w:w="1707" w:type="dxa"/>
             <w:noWrap/>
             <w:hideMark/>
           </w:tcPr>
@@ -1025,7 +1190,7 @@
         </w:tc>
         <w:tc>
           <w:tcPr>
-            <w:tcW w:w="1453" w:type="dxa"/>
+            <w:tcW w:w="1529" w:type="dxa"/>
             <w:noWrap/>
             <w:hideMark/>
           </w:tcPr>
@@ -1067,7 +1232,7 @@
         </w:tc>
         <w:tc>
           <w:tcPr>
-            <w:tcW w:w="1139" w:type="dxa"/>
+            <w:tcW w:w="1282" w:type="dxa"/>
             <w:noWrap/>
             <w:hideMark/>
           </w:tcPr>
@@ -1135,7 +1300,7 @@
         </w:trPr>
         <w:tc>
           <w:tcPr>
-            <w:tcW w:w="960" w:type="dxa"/>
+            <w:tcW w:w="1707" w:type="dxa"/>
             <w:noWrap/>
             <w:hideMark/>
           </w:tcPr>
@@ -1156,7 +1321,7 @@
         </w:tc>
         <w:tc>
           <w:tcPr>
-            <w:tcW w:w="1453" w:type="dxa"/>
+            <w:tcW w:w="1529" w:type="dxa"/>
             <w:noWrap/>
             <w:hideMark/>
           </w:tcPr>
@@ -1198,7 +1363,7 @@
         </w:tc>
         <w:tc>
           <w:tcPr>
-            <w:tcW w:w="1139" w:type="dxa"/>
+            <w:tcW w:w="1282" w:type="dxa"/>
             <w:noWrap/>
             <w:hideMark/>
           </w:tcPr>
@@ -1266,7 +1431,7 @@
         </w:trPr>
         <w:tc>
           <w:tcPr>
-            <w:tcW w:w="960" w:type="dxa"/>
+            <w:tcW w:w="1707" w:type="dxa"/>
             <w:noWrap/>
             <w:hideMark/>
           </w:tcPr>
@@ -1287,7 +1452,7 @@
         </w:tc>
         <w:tc>
           <w:tcPr>
-            <w:tcW w:w="1453" w:type="dxa"/>
+            <w:tcW w:w="1529" w:type="dxa"/>
             <w:noWrap/>
             <w:hideMark/>
           </w:tcPr>
@@ -1329,7 +1494,7 @@
         </w:tc>
         <w:tc>
           <w:tcPr>
-            <w:tcW w:w="1139" w:type="dxa"/>
+            <w:tcW w:w="1282" w:type="dxa"/>
             <w:noWrap/>
             <w:hideMark/>
           </w:tcPr>
@@ -1397,7 +1562,7 @@
         </w:trPr>
         <w:tc>
           <w:tcPr>
-            <w:tcW w:w="960" w:type="dxa"/>
+            <w:tcW w:w="1707" w:type="dxa"/>
             <w:noWrap/>
             <w:hideMark/>
           </w:tcPr>
@@ -1418,7 +1583,7 @@
         </w:tc>
         <w:tc>
           <w:tcPr>
-            <w:tcW w:w="1453" w:type="dxa"/>
+            <w:tcW w:w="1529" w:type="dxa"/>
             <w:noWrap/>
             <w:hideMark/>
           </w:tcPr>
@@ -1460,7 +1625,7 @@
         </w:tc>
         <w:tc>
           <w:tcPr>
-            <w:tcW w:w="1139" w:type="dxa"/>
+            <w:tcW w:w="1282" w:type="dxa"/>
             <w:noWrap/>
             <w:hideMark/>
           </w:tcPr>
@@ -1528,7 +1693,7 @@
         </w:trPr>
         <w:tc>
           <w:tcPr>
-            <w:tcW w:w="960" w:type="dxa"/>
+            <w:tcW w:w="1707" w:type="dxa"/>
             <w:noWrap/>
             <w:hideMark/>
           </w:tcPr>
@@ -1555,7 +1720,7 @@
         </w:tc>
         <w:tc>
           <w:tcPr>
-            <w:tcW w:w="1453" w:type="dxa"/>
+            <w:tcW w:w="1529" w:type="dxa"/>
             <w:noWrap/>
             <w:hideMark/>
           </w:tcPr>
@@ -1597,7 +1762,7 @@
         </w:tc>
         <w:tc>
           <w:tcPr>
-            <w:tcW w:w="1139" w:type="dxa"/>
+            <w:tcW w:w="1282" w:type="dxa"/>
             <w:noWrap/>
             <w:hideMark/>
           </w:tcPr>
@@ -1678,7 +1843,6 @@
         <w:pStyle w:val="RBflowingtextnormal"/>
       </w:pPr>
       <w:r>
-        <w:lastRenderedPageBreak/>
         <w:t xml:space="preserve">The largest stratum is #2, which covers companies from $30,409 to $60,689 (3,286 companies) but receives a Neyman allocation for a probability of selection of 0.0192.  The highest probability of selection (besides the certainty) is also the largest absolute number of companies selected, from stratum 7, has a 0.587 probability of selection and selects 108 companies of the total 184 in the range.  Stratum 7 runs from $499,836 to $802,102.  </w:t>
       </w:r>
     </w:p>
@@ -1746,7 +1910,13 @@
         <w:t xml:space="preserve">PROC SURVEYMEANS </w:t>
       </w:r>
       <w:r>
-        <w:t xml:space="preserve">was run five times, each with a unique seed value for reproducibility.  The results are shown in the table below.  </w:t>
+        <w:t>was run five times, each with a unique seed value for reproducibility.  The results are shown in the table below</w:t>
+      </w:r>
+      <w:r>
+        <w:t xml:space="preserve"> (figure 5)</w:t>
+      </w:r>
+      <w:r>
+        <w:t xml:space="preserve">.  </w:t>
       </w:r>
     </w:p>
     <w:p>
@@ -1754,8 +1924,29 @@
         <w:pStyle w:val="RBflowingtextnormal"/>
       </w:pPr>
     </w:p>
-    <w:bookmarkStart w:id="0" w:name="_MON_1584016784"/>
-    <w:bookmarkEnd w:id="0"/>
+    <w:p>
+      <w:pPr>
+        <w:pStyle w:val="Caption"/>
+        <w:keepNext/>
+        <w:jc w:val="both"/>
+      </w:pPr>
+      <w:r>
+        <w:t xml:space="preserve">Figure </w:t>
+      </w:r>
+      <w:fldSimple w:instr=" SEQ Figure \* ARABIC ">
+        <w:r>
+          <w:rPr>
+            <w:noProof/>
+          </w:rPr>
+          <w:t>5</w:t>
+        </w:r>
+      </w:fldSimple>
+      <w:r>
+        <w:t>: Results from Statified Sampling, 5 Random Samples</w:t>
+      </w:r>
+    </w:p>
+    <w:bookmarkStart w:id="1" w:name="_MON_1584016784"/>
+    <w:bookmarkEnd w:id="1"/>
     <w:p>
       <w:pPr>
         <w:pStyle w:val="RB3rdHeadline"/>
@@ -1785,7 +1976,7 @@
           <v:shape id="_x0000_i1025" type="#_x0000_t75" style="width:594pt;height:185.25pt" o:ole="">
             <v:imagedata r:id="rId11" o:title=""/>
           </v:shape>
-          <o:OLEObject Type="Embed" ProgID="Excel.Sheet.12" ShapeID="_x0000_i1025" DrawAspect="Content" ObjectID="_1584166615" r:id="rId12"/>
+          <o:OLEObject Type="Embed" ProgID="Excel.Sheet.12" ShapeID="_x0000_i1025" DrawAspect="Content" ObjectID="_1584466178" r:id="rId12"/>
         </w:object>
       </w:r>
     </w:p>
@@ -1799,6 +1990,7 @@
         <w:pStyle w:val="RBflowingtextnormal"/>
       </w:pPr>
       <w:r>
+        <w:lastRenderedPageBreak/>
         <w:t>Across all samples, the true mean, 1,388,810,308 was included in the confidence interval for the sum, and the absolute difference between the actual total sales and the estimate from the samp</w:t>
       </w:r>
       <w:r>
@@ -1815,6 +2007,22 @@
     </w:p>
     <w:p>
       <w:pPr>
+        <w:pStyle w:val="RBflowingtextnormal"/>
+      </w:pPr>
+      <w:r>
+        <w:t xml:space="preserve">As a comparison, the survey selection process was run without stratification, again selecting 500 samples via simple random sampling (seed again fixed to equal 101014.  An estimate of the sum was returned as 61,887,665 with a standard error of the sum of 4,941,589.  This allowed for a 95% confidence interval of 52,178,779 to 71,596,551.  Note that this is well below the actual sum of the sales values of the population.  Repeating this with the other 4 random seeds we used for testing failed to yield any measurable improvement.  It’s clear that the inclusion of the certainty strata featuring the companies comprising 20% of overall sales value was </w:t>
+      </w:r>
+      <w:r>
+        <w:t xml:space="preserve">of great value to the accuracy of the sampling process.  </w:t>
+      </w:r>
+    </w:p>
+    <w:p>
+      <w:pPr>
+        <w:pStyle w:val="RBflowingtextnormal"/>
+      </w:pPr>
+    </w:p>
+    <w:p>
+      <w:pPr>
         <w:pStyle w:val="RB3rdHeadline"/>
       </w:pPr>
       <w:r>
@@ -1837,13 +2045,7 @@
         <w:t>This points to a conclusion – that with these two highly correlated variables, we could expect to receive equal outcomes no matter which variable is selected for stratification.  With the scatterplot shown in the exploration section, most of the observations lie close to a line that would describe a fixed relationship between sales and inventory.</w:t>
       </w:r>
       <w:r>
-        <w:t xml:space="preserve">  </w:t>
-      </w:r>
-      <w:r>
-        <w:t>In this case, both sales</w:t>
-      </w:r>
-      <w:r>
-        <w:t xml:space="preserve"> and inventory would probably be equally likely to provide an insight to the businesses in the population.  </w:t>
+        <w:t xml:space="preserve">  In this case, both sales and inventory would probably be equally likely to provide an insight to the businesses in the population.  </w:t>
       </w:r>
     </w:p>
     <w:p>
@@ -1851,6 +2053,14 @@
         <w:pStyle w:val="RBflowingtextnormal"/>
       </w:pPr>
       <w:r>
+        <w:t>We would choose to stratify on sales, given that in some types of companies the relationship of sales and inventory could differ significantly.  This relationship would vary based on the nature of business a company performs, complexities of the supply chain, as well as other factors.  The background of the assignment also drew the conclusion that sales is probably the better variable if the two showed little or no difference.</w:t>
+      </w:r>
+    </w:p>
+    <w:p>
+      <w:pPr>
+        <w:pStyle w:val="RBflowingtextnormal"/>
+      </w:pPr>
+      <w:r>
         <w:t xml:space="preserve">This leads to my first insight on building stratification levels and definitions: a thorough understanding and exploration of the data is needed to understand the data, and the population it describes, before attempting to build stratification levels.  While it was not a part of this project, the thorough discussion of objectives, and the population, with stakeholders and business experts would help the statistician in designing strata that will fit the sample appropriately.  </w:t>
       </w:r>
     </w:p>
@@ -1864,13 +2074,14 @@
       <w:r>
         <w:t>.  In our case, the decision was made between seven and eight strata, including certainty, was led by the simulation of one sample for seven and eight strata of the selection and the slight improvement in standard error.  This is certainly a “big data” influenced method – the cost, in currency and time, of simulation is very low now and can provide substantial insight to the data set.</w:t>
       </w:r>
-      <w:bookmarkStart w:id="1" w:name="_GoBack"/>
-      <w:bookmarkEnd w:id="1"/>
     </w:p>
     <w:p>
       <w:pPr>
         <w:pStyle w:val="RBflowingtextnormal"/>
       </w:pPr>
+      <w:r>
+        <w:t xml:space="preserve">The third conclusion regards understanding the contribution and influence of individual observations from the population.  In our case, there were a limited number – 68 companies – that added up to 20% of the overall sales of the population.  This part of the population was likely a significant factor in the underestimation provided by a simple random sample (without stratification.)  </w:t>
+      </w:r>
       <w:r>
         <w:t xml:space="preserve"> </w:t>
       </w:r>
@@ -1894,7 +2105,6 @@
         <w:pStyle w:val="RBflowingtextnormal"/>
       </w:pPr>
       <w:r>
-        <w:lastRenderedPageBreak/>
         <w:t xml:space="preserve">Note: All code is available in R Markdown Form, with visualizations in the Project Repositiory: </w:t>
       </w:r>
       <w:hyperlink r:id="rId13" w:history="1">
@@ -2086,6 +2296,7 @@
         <w:rPr>
           <w:rFonts w:ascii="Courier New" w:hAnsi="Courier New" w:cs="Courier New"/>
         </w:rPr>
+        <w:lastRenderedPageBreak/>
         <w:t>CertaintyPct &lt;- 0.2</w:t>
       </w:r>
     </w:p>
@@ -2406,155 +2617,155 @@
         <w:rPr>
           <w:rFonts w:ascii="Courier New" w:hAnsi="Courier New" w:cs="Courier New"/>
         </w:rPr>
+        <w:t>ThisStratification&lt;-strata.cumrootf(x=ProjectData$sales, n=TotalSampleSize, Ls = size, certain = CertaintyStrata$Index)</w:t>
+      </w:r>
+    </w:p>
+    <w:p>
+      <w:pPr>
+        <w:pStyle w:val="ListParagraph"/>
+        <w:rPr>
+          <w:rFonts w:ascii="Courier New" w:hAnsi="Courier New" w:cs="Courier New"/>
+        </w:rPr>
+      </w:pPr>
+    </w:p>
+    <w:p>
+      <w:pPr>
+        <w:pStyle w:val="ListParagraph"/>
+        <w:rPr>
+          <w:rFonts w:ascii="Courier New" w:hAnsi="Courier New" w:cs="Courier New"/>
+        </w:rPr>
+      </w:pPr>
+      <w:r>
+        <w:rPr>
+          <w:rFonts w:ascii="Courier New" w:hAnsi="Courier New" w:cs="Courier New"/>
+        </w:rPr>
+        <w:t>print(ThisStratification)</w:t>
+      </w:r>
+    </w:p>
+    <w:p>
+      <w:pPr>
+        <w:pStyle w:val="ListParagraph"/>
+        <w:rPr>
+          <w:rFonts w:ascii="Courier New" w:hAnsi="Courier New" w:cs="Courier New"/>
+        </w:rPr>
+      </w:pPr>
+    </w:p>
+    <w:p>
+      <w:pPr>
+        <w:pStyle w:val="ListParagraph"/>
+        <w:rPr>
+          <w:rFonts w:ascii="Courier New" w:hAnsi="Courier New" w:cs="Courier New"/>
+        </w:rPr>
+      </w:pPr>
+      <w:r>
+        <w:rPr>
+          <w:rFonts w:ascii="Courier New" w:hAnsi="Courier New" w:cs="Courier New"/>
+        </w:rPr>
+        <w:t>#stratum file output</w:t>
+      </w:r>
+    </w:p>
+    <w:p>
+      <w:pPr>
+        <w:pStyle w:val="ListParagraph"/>
+        <w:rPr>
+          <w:rFonts w:ascii="Courier New" w:hAnsi="Courier New" w:cs="Courier New"/>
+        </w:rPr>
+      </w:pPr>
+      <w:r>
+        <w:rPr>
+          <w:rFonts w:ascii="Courier New" w:hAnsi="Courier New" w:cs="Courier New"/>
+        </w:rPr>
+        <w:t>filename &lt;- paste("StratumAssign/SalesStratumAssignment", size, ".csv", sep="")</w:t>
+      </w:r>
+    </w:p>
+    <w:p>
+      <w:pPr>
+        <w:pStyle w:val="ListParagraph"/>
+        <w:rPr>
+          <w:rFonts w:ascii="Courier New" w:hAnsi="Courier New" w:cs="Courier New"/>
+        </w:rPr>
+      </w:pPr>
+    </w:p>
+    <w:p>
+      <w:pPr>
+        <w:pStyle w:val="ListParagraph"/>
+        <w:rPr>
+          <w:rFonts w:ascii="Courier New" w:hAnsi="Courier New" w:cs="Courier New"/>
+        </w:rPr>
+      </w:pPr>
+    </w:p>
+    <w:p>
+      <w:pPr>
+        <w:pStyle w:val="ListParagraph"/>
+        <w:rPr>
+          <w:rFonts w:ascii="Courier New" w:hAnsi="Courier New" w:cs="Courier New"/>
+        </w:rPr>
+      </w:pPr>
+      <w:r>
+        <w:rPr>
+          <w:rFonts w:ascii="Courier New" w:hAnsi="Courier New" w:cs="Courier New"/>
+        </w:rPr>
+        <w:t>temp&lt;-cbind(Limited, strata=as.numeric(ThisStratification$stratumID))</w:t>
+      </w:r>
+    </w:p>
+    <w:p>
+      <w:pPr>
+        <w:pStyle w:val="ListParagraph"/>
+        <w:rPr>
+          <w:rFonts w:ascii="Courier New" w:hAnsi="Courier New" w:cs="Courier New"/>
+        </w:rPr>
+      </w:pPr>
+    </w:p>
+    <w:p>
+      <w:pPr>
+        <w:pStyle w:val="ListParagraph"/>
+        <w:rPr>
+          <w:rFonts w:ascii="Courier New" w:hAnsi="Courier New" w:cs="Courier New"/>
+        </w:rPr>
+      </w:pPr>
+    </w:p>
+    <w:p>
+      <w:pPr>
+        <w:pStyle w:val="ListParagraph"/>
+        <w:rPr>
+          <w:rFonts w:ascii="Courier New" w:hAnsi="Courier New" w:cs="Courier New"/>
+        </w:rPr>
+      </w:pPr>
+      <w:r>
+        <w:rPr>
+          <w:rFonts w:ascii="Courier New" w:hAnsi="Courier New" w:cs="Courier New"/>
+        </w:rPr>
+        <w:t>TheCertainty &lt;- ProjectData%&gt;% filter(Certainty==TRUE) %&gt;% select(coID, sales) %&gt;% mutate(strata=size+1)</w:t>
+      </w:r>
+    </w:p>
+    <w:p>
+      <w:pPr>
+        <w:pStyle w:val="ListParagraph"/>
+        <w:rPr>
+          <w:rFonts w:ascii="Courier New" w:hAnsi="Courier New" w:cs="Courier New"/>
+        </w:rPr>
+      </w:pPr>
+    </w:p>
+    <w:p>
+      <w:pPr>
+        <w:pStyle w:val="ListParagraph"/>
+        <w:rPr>
+          <w:rFonts w:ascii="Courier New" w:hAnsi="Courier New" w:cs="Courier New"/>
+        </w:rPr>
+      </w:pPr>
+    </w:p>
+    <w:p>
+      <w:pPr>
+        <w:pStyle w:val="ListParagraph"/>
+        <w:rPr>
+          <w:rFonts w:ascii="Courier New" w:hAnsi="Courier New" w:cs="Courier New"/>
+        </w:rPr>
+      </w:pPr>
+      <w:r>
+        <w:rPr>
+          <w:rFonts w:ascii="Courier New" w:hAnsi="Courier New" w:cs="Courier New"/>
+        </w:rPr>
         <w:lastRenderedPageBreak/>
-        <w:t>ThisStratification&lt;-strata.cumrootf(x=ProjectData$sales, n=TotalSampleSize, Ls = size, certain = CertaintyStrata$Index)</w:t>
-      </w:r>
-    </w:p>
-    <w:p>
-      <w:pPr>
-        <w:pStyle w:val="ListParagraph"/>
-        <w:rPr>
-          <w:rFonts w:ascii="Courier New" w:hAnsi="Courier New" w:cs="Courier New"/>
-        </w:rPr>
-      </w:pPr>
-    </w:p>
-    <w:p>
-      <w:pPr>
-        <w:pStyle w:val="ListParagraph"/>
-        <w:rPr>
-          <w:rFonts w:ascii="Courier New" w:hAnsi="Courier New" w:cs="Courier New"/>
-        </w:rPr>
-      </w:pPr>
-      <w:r>
-        <w:rPr>
-          <w:rFonts w:ascii="Courier New" w:hAnsi="Courier New" w:cs="Courier New"/>
-        </w:rPr>
-        <w:t>print(ThisStratification)</w:t>
-      </w:r>
-    </w:p>
-    <w:p>
-      <w:pPr>
-        <w:pStyle w:val="ListParagraph"/>
-        <w:rPr>
-          <w:rFonts w:ascii="Courier New" w:hAnsi="Courier New" w:cs="Courier New"/>
-        </w:rPr>
-      </w:pPr>
-    </w:p>
-    <w:p>
-      <w:pPr>
-        <w:pStyle w:val="ListParagraph"/>
-        <w:rPr>
-          <w:rFonts w:ascii="Courier New" w:hAnsi="Courier New" w:cs="Courier New"/>
-        </w:rPr>
-      </w:pPr>
-      <w:r>
-        <w:rPr>
-          <w:rFonts w:ascii="Courier New" w:hAnsi="Courier New" w:cs="Courier New"/>
-        </w:rPr>
-        <w:t>#stratum file output</w:t>
-      </w:r>
-    </w:p>
-    <w:p>
-      <w:pPr>
-        <w:pStyle w:val="ListParagraph"/>
-        <w:rPr>
-          <w:rFonts w:ascii="Courier New" w:hAnsi="Courier New" w:cs="Courier New"/>
-        </w:rPr>
-      </w:pPr>
-      <w:r>
-        <w:rPr>
-          <w:rFonts w:ascii="Courier New" w:hAnsi="Courier New" w:cs="Courier New"/>
-        </w:rPr>
-        <w:t>filename &lt;- paste("StratumAssign/SalesStratumAssignment", size, ".csv", sep="")</w:t>
-      </w:r>
-    </w:p>
-    <w:p>
-      <w:pPr>
-        <w:pStyle w:val="ListParagraph"/>
-        <w:rPr>
-          <w:rFonts w:ascii="Courier New" w:hAnsi="Courier New" w:cs="Courier New"/>
-        </w:rPr>
-      </w:pPr>
-    </w:p>
-    <w:p>
-      <w:pPr>
-        <w:pStyle w:val="ListParagraph"/>
-        <w:rPr>
-          <w:rFonts w:ascii="Courier New" w:hAnsi="Courier New" w:cs="Courier New"/>
-        </w:rPr>
-      </w:pPr>
-    </w:p>
-    <w:p>
-      <w:pPr>
-        <w:pStyle w:val="ListParagraph"/>
-        <w:rPr>
-          <w:rFonts w:ascii="Courier New" w:hAnsi="Courier New" w:cs="Courier New"/>
-        </w:rPr>
-      </w:pPr>
-      <w:r>
-        <w:rPr>
-          <w:rFonts w:ascii="Courier New" w:hAnsi="Courier New" w:cs="Courier New"/>
-        </w:rPr>
-        <w:t>temp&lt;-cbind(Limited, strata=as.numeric(ThisStratification$stratumID))</w:t>
-      </w:r>
-    </w:p>
-    <w:p>
-      <w:pPr>
-        <w:pStyle w:val="ListParagraph"/>
-        <w:rPr>
-          <w:rFonts w:ascii="Courier New" w:hAnsi="Courier New" w:cs="Courier New"/>
-        </w:rPr>
-      </w:pPr>
-    </w:p>
-    <w:p>
-      <w:pPr>
-        <w:pStyle w:val="ListParagraph"/>
-        <w:rPr>
-          <w:rFonts w:ascii="Courier New" w:hAnsi="Courier New" w:cs="Courier New"/>
-        </w:rPr>
-      </w:pPr>
-    </w:p>
-    <w:p>
-      <w:pPr>
-        <w:pStyle w:val="ListParagraph"/>
-        <w:rPr>
-          <w:rFonts w:ascii="Courier New" w:hAnsi="Courier New" w:cs="Courier New"/>
-        </w:rPr>
-      </w:pPr>
-      <w:r>
-        <w:rPr>
-          <w:rFonts w:ascii="Courier New" w:hAnsi="Courier New" w:cs="Courier New"/>
-        </w:rPr>
-        <w:t>TheCertainty &lt;- ProjectData%&gt;% filter(Certainty==TRUE) %&gt;% select(coID, sales) %&gt;% mutate(strata=size+1)</w:t>
-      </w:r>
-    </w:p>
-    <w:p>
-      <w:pPr>
-        <w:pStyle w:val="ListParagraph"/>
-        <w:rPr>
-          <w:rFonts w:ascii="Courier New" w:hAnsi="Courier New" w:cs="Courier New"/>
-        </w:rPr>
-      </w:pPr>
-    </w:p>
-    <w:p>
-      <w:pPr>
-        <w:pStyle w:val="ListParagraph"/>
-        <w:rPr>
-          <w:rFonts w:ascii="Courier New" w:hAnsi="Courier New" w:cs="Courier New"/>
-        </w:rPr>
-      </w:pPr>
-    </w:p>
-    <w:p>
-      <w:pPr>
-        <w:pStyle w:val="ListParagraph"/>
-        <w:rPr>
-          <w:rFonts w:ascii="Courier New" w:hAnsi="Courier New" w:cs="Courier New"/>
-        </w:rPr>
-      </w:pPr>
-      <w:r>
-        <w:rPr>
-          <w:rFonts w:ascii="Courier New" w:hAnsi="Courier New" w:cs="Courier New"/>
-        </w:rPr>
         <w:t>#Append Back in the certainty part</w:t>
       </w:r>
     </w:p>
@@ -2902,7 +3113,6 @@
         <w:rPr>
           <w:rFonts w:ascii="Courier New" w:hAnsi="Courier New" w:cs="Courier New"/>
         </w:rPr>
-        <w:lastRenderedPageBreak/>
         <w:t>datalines;</w:t>
       </w:r>
     </w:p>
@@ -3665,7 +3875,6 @@
         <w:rPr>
           <w:rFonts w:ascii="Courier New" w:hAnsi="Courier New" w:cs="Courier New"/>
         </w:rPr>
-        <w:lastRenderedPageBreak/>
         <w:t>title "Eight Strata + certainty Sample Selection Run 3";</w:t>
       </w:r>
     </w:p>
@@ -3948,6 +4157,7 @@
         <w:rPr>
           <w:rFonts w:ascii="Courier New" w:hAnsi="Courier New" w:cs="Courier New"/>
         </w:rPr>
+        <w:lastRenderedPageBreak/>
         <w:t>9</w:t>
       </w:r>
       <w:r>
@@ -4442,207 +4652,207 @@
         <w:rPr>
           <w:rFonts w:ascii="Courier New" w:hAnsi="Courier New" w:cs="Courier New"/>
         </w:rPr>
+        <w:t>strata strata;</w:t>
+      </w:r>
+    </w:p>
+    <w:p>
+      <w:pPr>
+        <w:pStyle w:val="ListParagraph"/>
+        <w:rPr>
+          <w:rFonts w:ascii="Courier New" w:hAnsi="Courier New" w:cs="Courier New"/>
+        </w:rPr>
+      </w:pPr>
+      <w:r>
+        <w:rPr>
+          <w:rFonts w:ascii="Courier New" w:hAnsi="Courier New" w:cs="Courier New"/>
+        </w:rPr>
+        <w:t>weight SamplingWeight;</w:t>
+      </w:r>
+    </w:p>
+    <w:p>
+      <w:pPr>
+        <w:pStyle w:val="ListParagraph"/>
+        <w:rPr>
+          <w:rFonts w:ascii="Courier New" w:hAnsi="Courier New" w:cs="Courier New"/>
+        </w:rPr>
+      </w:pPr>
+      <w:r>
+        <w:rPr>
+          <w:rFonts w:ascii="Courier New" w:hAnsi="Courier New" w:cs="Courier New"/>
+        </w:rPr>
+        <w:t>title "8 Strata + Certainty, cum(f) and Neyman Allocation Run 4";</w:t>
+      </w:r>
+    </w:p>
+    <w:p>
+      <w:pPr>
+        <w:pStyle w:val="ListParagraph"/>
+        <w:rPr>
+          <w:rFonts w:ascii="Courier New" w:hAnsi="Courier New" w:cs="Courier New"/>
+        </w:rPr>
+      </w:pPr>
+    </w:p>
+    <w:p>
+      <w:pPr>
+        <w:pStyle w:val="ListParagraph"/>
+        <w:rPr>
+          <w:rFonts w:ascii="Courier New" w:hAnsi="Courier New" w:cs="Courier New"/>
+        </w:rPr>
+      </w:pPr>
+    </w:p>
+    <w:p>
+      <w:pPr>
+        <w:pStyle w:val="ListParagraph"/>
+        <w:rPr>
+          <w:rFonts w:ascii="Courier New" w:hAnsi="Courier New" w:cs="Courier New"/>
+        </w:rPr>
+      </w:pPr>
+      <w:r>
+        <w:rPr>
+          <w:rFonts w:ascii="Courier New" w:hAnsi="Courier New" w:cs="Courier New"/>
+        </w:rPr>
+        <w:t>PROC SURVEYSELECT DATA = salesData out = srsSelect sampsize = (22, 55, 62, 52, 48, 53, 55, 85, 68) seed =101014 stats;</w:t>
+      </w:r>
+    </w:p>
+    <w:p>
+      <w:pPr>
+        <w:pStyle w:val="ListParagraph"/>
+        <w:rPr>
+          <w:rFonts w:ascii="Courier New" w:hAnsi="Courier New" w:cs="Courier New"/>
+        </w:rPr>
+      </w:pPr>
+      <w:r>
+        <w:rPr>
+          <w:rFonts w:ascii="Courier New" w:hAnsi="Courier New" w:cs="Courier New"/>
+        </w:rPr>
+        <w:t>strata strata;</w:t>
+      </w:r>
+    </w:p>
+    <w:p>
+      <w:pPr>
+        <w:pStyle w:val="ListParagraph"/>
+        <w:rPr>
+          <w:rFonts w:ascii="Courier New" w:hAnsi="Courier New" w:cs="Courier New"/>
+        </w:rPr>
+      </w:pPr>
+      <w:r>
+        <w:rPr>
+          <w:rFonts w:ascii="Courier New" w:hAnsi="Courier New" w:cs="Courier New"/>
+        </w:rPr>
+        <w:t>title "Eight Strata + certainty Sample Selection Run 5";</w:t>
+      </w:r>
+    </w:p>
+    <w:p>
+      <w:pPr>
+        <w:pStyle w:val="ListParagraph"/>
+        <w:rPr>
+          <w:rFonts w:ascii="Courier New" w:hAnsi="Courier New" w:cs="Courier New"/>
+        </w:rPr>
+      </w:pPr>
+      <w:r>
+        <w:rPr>
+          <w:rFonts w:ascii="Courier New" w:hAnsi="Courier New" w:cs="Courier New"/>
+        </w:rPr>
+        <w:t>run;</w:t>
+      </w:r>
+    </w:p>
+    <w:p>
+      <w:pPr>
+        <w:pStyle w:val="ListParagraph"/>
+        <w:rPr>
+          <w:rFonts w:ascii="Courier New" w:hAnsi="Courier New" w:cs="Courier New"/>
+        </w:rPr>
+      </w:pPr>
+    </w:p>
+    <w:p>
+      <w:pPr>
+        <w:pStyle w:val="ListParagraph"/>
+        <w:rPr>
+          <w:rFonts w:ascii="Courier New" w:hAnsi="Courier New" w:cs="Courier New"/>
+        </w:rPr>
+      </w:pPr>
+      <w:r>
+        <w:rPr>
+          <w:rFonts w:ascii="Courier New" w:hAnsi="Courier New" w:cs="Courier New"/>
+        </w:rPr>
+        <w:t>proc print data=srsSelect;</w:t>
+      </w:r>
+    </w:p>
+    <w:p>
+      <w:pPr>
+        <w:pStyle w:val="ListParagraph"/>
+        <w:rPr>
+          <w:rFonts w:ascii="Courier New" w:hAnsi="Courier New" w:cs="Courier New"/>
+        </w:rPr>
+      </w:pPr>
+      <w:r>
+        <w:rPr>
+          <w:rFonts w:ascii="Courier New" w:hAnsi="Courier New" w:cs="Courier New"/>
+        </w:rPr>
+        <w:t>run;</w:t>
+      </w:r>
+    </w:p>
+    <w:p>
+      <w:pPr>
+        <w:pStyle w:val="ListParagraph"/>
+        <w:rPr>
+          <w:rFonts w:ascii="Courier New" w:hAnsi="Courier New" w:cs="Courier New"/>
+        </w:rPr>
+      </w:pPr>
+    </w:p>
+    <w:p>
+      <w:pPr>
+        <w:pStyle w:val="ListParagraph"/>
+        <w:rPr>
+          <w:rFonts w:ascii="Courier New" w:hAnsi="Courier New" w:cs="Courier New"/>
+        </w:rPr>
+      </w:pPr>
+      <w:r>
+        <w:rPr>
+          <w:rFonts w:ascii="Courier New" w:hAnsi="Courier New" w:cs="Courier New"/>
+        </w:rPr>
+        <w:t>data strsizes;</w:t>
+      </w:r>
+    </w:p>
+    <w:p>
+      <w:pPr>
+        <w:pStyle w:val="ListParagraph"/>
+        <w:rPr>
+          <w:rFonts w:ascii="Courier New" w:hAnsi="Courier New" w:cs="Courier New"/>
+        </w:rPr>
+      </w:pPr>
+      <w:r>
+        <w:rPr>
+          <w:rFonts w:ascii="Courier New" w:hAnsi="Courier New" w:cs="Courier New"/>
+        </w:rPr>
+        <w:t>input strata _total_;</w:t>
+      </w:r>
+    </w:p>
+    <w:p>
+      <w:pPr>
+        <w:pStyle w:val="ListParagraph"/>
+        <w:rPr>
+          <w:rFonts w:ascii="Courier New" w:hAnsi="Courier New" w:cs="Courier New"/>
+        </w:rPr>
+      </w:pPr>
+      <w:r>
+        <w:rPr>
+          <w:rFonts w:ascii="Courier New" w:hAnsi="Courier New" w:cs="Courier New"/>
+        </w:rPr>
+        <w:t>datalines;</w:t>
+      </w:r>
+    </w:p>
+    <w:p>
+      <w:pPr>
+        <w:pStyle w:val="ListParagraph"/>
+        <w:rPr>
+          <w:rFonts w:ascii="Courier New" w:hAnsi="Courier New" w:cs="Courier New"/>
+        </w:rPr>
+      </w:pPr>
+      <w:r>
+        <w:rPr>
+          <w:rFonts w:ascii="Courier New" w:hAnsi="Courier New" w:cs="Courier New"/>
+        </w:rPr>
         <w:lastRenderedPageBreak/>
-        <w:t>strata strata;</w:t>
-      </w:r>
-    </w:p>
-    <w:p>
-      <w:pPr>
-        <w:pStyle w:val="ListParagraph"/>
-        <w:rPr>
-          <w:rFonts w:ascii="Courier New" w:hAnsi="Courier New" w:cs="Courier New"/>
-        </w:rPr>
-      </w:pPr>
-      <w:r>
-        <w:rPr>
-          <w:rFonts w:ascii="Courier New" w:hAnsi="Courier New" w:cs="Courier New"/>
-        </w:rPr>
-        <w:t>weight SamplingWeight;</w:t>
-      </w:r>
-    </w:p>
-    <w:p>
-      <w:pPr>
-        <w:pStyle w:val="ListParagraph"/>
-        <w:rPr>
-          <w:rFonts w:ascii="Courier New" w:hAnsi="Courier New" w:cs="Courier New"/>
-        </w:rPr>
-      </w:pPr>
-      <w:r>
-        <w:rPr>
-          <w:rFonts w:ascii="Courier New" w:hAnsi="Courier New" w:cs="Courier New"/>
-        </w:rPr>
-        <w:t>title "8 Strata + Certainty, cum(f) and Neyman Allocation Run 4";</w:t>
-      </w:r>
-    </w:p>
-    <w:p>
-      <w:pPr>
-        <w:pStyle w:val="ListParagraph"/>
-        <w:rPr>
-          <w:rFonts w:ascii="Courier New" w:hAnsi="Courier New" w:cs="Courier New"/>
-        </w:rPr>
-      </w:pPr>
-    </w:p>
-    <w:p>
-      <w:pPr>
-        <w:pStyle w:val="ListParagraph"/>
-        <w:rPr>
-          <w:rFonts w:ascii="Courier New" w:hAnsi="Courier New" w:cs="Courier New"/>
-        </w:rPr>
-      </w:pPr>
-    </w:p>
-    <w:p>
-      <w:pPr>
-        <w:pStyle w:val="ListParagraph"/>
-        <w:rPr>
-          <w:rFonts w:ascii="Courier New" w:hAnsi="Courier New" w:cs="Courier New"/>
-        </w:rPr>
-      </w:pPr>
-      <w:r>
-        <w:rPr>
-          <w:rFonts w:ascii="Courier New" w:hAnsi="Courier New" w:cs="Courier New"/>
-        </w:rPr>
-        <w:t>PROC SURVEYSELECT DATA = salesData out = srsSelect sampsize = (22, 55, 62, 52, 48, 53, 55, 85, 68) seed =101014 stats;</w:t>
-      </w:r>
-    </w:p>
-    <w:p>
-      <w:pPr>
-        <w:pStyle w:val="ListParagraph"/>
-        <w:rPr>
-          <w:rFonts w:ascii="Courier New" w:hAnsi="Courier New" w:cs="Courier New"/>
-        </w:rPr>
-      </w:pPr>
-      <w:r>
-        <w:rPr>
-          <w:rFonts w:ascii="Courier New" w:hAnsi="Courier New" w:cs="Courier New"/>
-        </w:rPr>
-        <w:t>strata strata;</w:t>
-      </w:r>
-    </w:p>
-    <w:p>
-      <w:pPr>
-        <w:pStyle w:val="ListParagraph"/>
-        <w:rPr>
-          <w:rFonts w:ascii="Courier New" w:hAnsi="Courier New" w:cs="Courier New"/>
-        </w:rPr>
-      </w:pPr>
-      <w:r>
-        <w:rPr>
-          <w:rFonts w:ascii="Courier New" w:hAnsi="Courier New" w:cs="Courier New"/>
-        </w:rPr>
-        <w:t>title "Eight Strata + certainty Sample Selection Run 5";</w:t>
-      </w:r>
-    </w:p>
-    <w:p>
-      <w:pPr>
-        <w:pStyle w:val="ListParagraph"/>
-        <w:rPr>
-          <w:rFonts w:ascii="Courier New" w:hAnsi="Courier New" w:cs="Courier New"/>
-        </w:rPr>
-      </w:pPr>
-      <w:r>
-        <w:rPr>
-          <w:rFonts w:ascii="Courier New" w:hAnsi="Courier New" w:cs="Courier New"/>
-        </w:rPr>
-        <w:t>run;</w:t>
-      </w:r>
-    </w:p>
-    <w:p>
-      <w:pPr>
-        <w:pStyle w:val="ListParagraph"/>
-        <w:rPr>
-          <w:rFonts w:ascii="Courier New" w:hAnsi="Courier New" w:cs="Courier New"/>
-        </w:rPr>
-      </w:pPr>
-    </w:p>
-    <w:p>
-      <w:pPr>
-        <w:pStyle w:val="ListParagraph"/>
-        <w:rPr>
-          <w:rFonts w:ascii="Courier New" w:hAnsi="Courier New" w:cs="Courier New"/>
-        </w:rPr>
-      </w:pPr>
-      <w:r>
-        <w:rPr>
-          <w:rFonts w:ascii="Courier New" w:hAnsi="Courier New" w:cs="Courier New"/>
-        </w:rPr>
-        <w:t>proc print data=srsSelect;</w:t>
-      </w:r>
-    </w:p>
-    <w:p>
-      <w:pPr>
-        <w:pStyle w:val="ListParagraph"/>
-        <w:rPr>
-          <w:rFonts w:ascii="Courier New" w:hAnsi="Courier New" w:cs="Courier New"/>
-        </w:rPr>
-      </w:pPr>
-      <w:r>
-        <w:rPr>
-          <w:rFonts w:ascii="Courier New" w:hAnsi="Courier New" w:cs="Courier New"/>
-        </w:rPr>
-        <w:t>run;</w:t>
-      </w:r>
-    </w:p>
-    <w:p>
-      <w:pPr>
-        <w:pStyle w:val="ListParagraph"/>
-        <w:rPr>
-          <w:rFonts w:ascii="Courier New" w:hAnsi="Courier New" w:cs="Courier New"/>
-        </w:rPr>
-      </w:pPr>
-    </w:p>
-    <w:p>
-      <w:pPr>
-        <w:pStyle w:val="ListParagraph"/>
-        <w:rPr>
-          <w:rFonts w:ascii="Courier New" w:hAnsi="Courier New" w:cs="Courier New"/>
-        </w:rPr>
-      </w:pPr>
-      <w:r>
-        <w:rPr>
-          <w:rFonts w:ascii="Courier New" w:hAnsi="Courier New" w:cs="Courier New"/>
-        </w:rPr>
-        <w:t>data strsizes;</w:t>
-      </w:r>
-    </w:p>
-    <w:p>
-      <w:pPr>
-        <w:pStyle w:val="ListParagraph"/>
-        <w:rPr>
-          <w:rFonts w:ascii="Courier New" w:hAnsi="Courier New" w:cs="Courier New"/>
-        </w:rPr>
-      </w:pPr>
-      <w:r>
-        <w:rPr>
-          <w:rFonts w:ascii="Courier New" w:hAnsi="Courier New" w:cs="Courier New"/>
-        </w:rPr>
-        <w:t>input strata _total_;</w:t>
-      </w:r>
-    </w:p>
-    <w:p>
-      <w:pPr>
-        <w:pStyle w:val="ListParagraph"/>
-        <w:rPr>
-          <w:rFonts w:ascii="Courier New" w:hAnsi="Courier New" w:cs="Courier New"/>
-        </w:rPr>
-      </w:pPr>
-      <w:r>
-        <w:rPr>
-          <w:rFonts w:ascii="Courier New" w:hAnsi="Courier New" w:cs="Courier New"/>
-        </w:rPr>
-        <w:t>datalines;</w:t>
-      </w:r>
-    </w:p>
-    <w:p>
-      <w:pPr>
-        <w:pStyle w:val="ListParagraph"/>
-        <w:rPr>
-          <w:rFonts w:ascii="Courier New" w:hAnsi="Courier New" w:cs="Courier New"/>
-        </w:rPr>
-      </w:pPr>
-      <w:r>
-        <w:rPr>
-          <w:rFonts w:ascii="Courier New" w:hAnsi="Courier New" w:cs="Courier New"/>
-        </w:rPr>
         <w:t>1</w:t>
       </w:r>
       <w:r>
@@ -5081,6 +5291,134 @@
           <w:rFonts w:ascii="Courier New" w:hAnsi="Courier New" w:cs="Courier New"/>
         </w:rPr>
         <w:t>options gstyle;</w:t>
+      </w:r>
+    </w:p>
+    <w:p>
+      <w:pPr>
+        <w:pStyle w:val="ListParagraph"/>
+        <w:rPr>
+          <w:rFonts w:ascii="Courier New" w:hAnsi="Courier New" w:cs="Courier New"/>
+        </w:rPr>
+      </w:pPr>
+      <w:r>
+        <w:rPr>
+          <w:rFonts w:ascii="Courier New" w:hAnsi="Courier New" w:cs="Courier New"/>
+        </w:rPr>
+        <w:t>run;</w:t>
+      </w:r>
+    </w:p>
+    <w:p>
+      <w:pPr>
+        <w:pStyle w:val="ListParagraph"/>
+        <w:rPr>
+          <w:rFonts w:ascii="Courier New" w:hAnsi="Courier New" w:cs="Courier New"/>
+        </w:rPr>
+      </w:pPr>
+    </w:p>
+    <w:p>
+      <w:pPr>
+        <w:pStyle w:val="ListParagraph"/>
+        <w:rPr>
+          <w:rFonts w:ascii="Courier New" w:hAnsi="Courier New" w:cs="Courier New"/>
+        </w:rPr>
+      </w:pPr>
+      <w:r>
+        <w:rPr>
+          <w:rFonts w:ascii="Courier New" w:hAnsi="Courier New" w:cs="Courier New"/>
+        </w:rPr>
+        <w:t>/* Running Surveyselect and surveymeans with no stratification variable, sample=500, seed=101014 */</w:t>
+      </w:r>
+    </w:p>
+    <w:p>
+      <w:pPr>
+        <w:pStyle w:val="ListParagraph"/>
+        <w:rPr>
+          <w:rFonts w:ascii="Courier New" w:hAnsi="Courier New" w:cs="Courier New"/>
+        </w:rPr>
+      </w:pPr>
+      <w:r>
+        <w:rPr>
+          <w:rFonts w:ascii="Courier New" w:hAnsi="Courier New" w:cs="Courier New"/>
+        </w:rPr>
+        <w:t>proc surveyselect DATA = salesData out = srsSelectNoStrata sampsize = 500 seed =101014 stats;</w:t>
+      </w:r>
+    </w:p>
+    <w:p>
+      <w:pPr>
+        <w:pStyle w:val="ListParagraph"/>
+        <w:rPr>
+          <w:rFonts w:ascii="Courier New" w:hAnsi="Courier New" w:cs="Courier New"/>
+        </w:rPr>
+      </w:pPr>
+      <w:r>
+        <w:rPr>
+          <w:rFonts w:ascii="Courier New" w:hAnsi="Courier New" w:cs="Courier New"/>
+        </w:rPr>
+        <w:t>title "Stratification Removed";</w:t>
+      </w:r>
+    </w:p>
+    <w:p>
+      <w:pPr>
+        <w:pStyle w:val="ListParagraph"/>
+        <w:rPr>
+          <w:rFonts w:ascii="Courier New" w:hAnsi="Courier New" w:cs="Courier New"/>
+        </w:rPr>
+      </w:pPr>
+      <w:r>
+        <w:rPr>
+          <w:rFonts w:ascii="Courier New" w:hAnsi="Courier New" w:cs="Courier New"/>
+        </w:rPr>
+        <w:t>run;</w:t>
+      </w:r>
+    </w:p>
+    <w:p>
+      <w:pPr>
+        <w:pStyle w:val="ListParagraph"/>
+        <w:rPr>
+          <w:rFonts w:ascii="Courier New" w:hAnsi="Courier New" w:cs="Courier New"/>
+        </w:rPr>
+      </w:pPr>
+    </w:p>
+    <w:p>
+      <w:pPr>
+        <w:pStyle w:val="ListParagraph"/>
+        <w:rPr>
+          <w:rFonts w:ascii="Courier New" w:hAnsi="Courier New" w:cs="Courier New"/>
+        </w:rPr>
+      </w:pPr>
+      <w:r>
+        <w:rPr>
+          <w:rFonts w:ascii="Courier New" w:hAnsi="Courier New" w:cs="Courier New"/>
+        </w:rPr>
+        <w:t>PROC SURVEYMEANS DATA = srsSelectNoStrata mean cl sum clsum total = 9762;</w:t>
+      </w:r>
+    </w:p>
+    <w:p>
+      <w:pPr>
+        <w:pStyle w:val="ListParagraph"/>
+        <w:rPr>
+          <w:rFonts w:ascii="Courier New" w:hAnsi="Courier New" w:cs="Courier New"/>
+        </w:rPr>
+      </w:pPr>
+      <w:r>
+        <w:rPr>
+          <w:rFonts w:ascii="Courier New" w:hAnsi="Courier New" w:cs="Courier New"/>
+        </w:rPr>
+        <w:t>var sales;</w:t>
+      </w:r>
+    </w:p>
+    <w:p>
+      <w:pPr>
+        <w:pStyle w:val="ListParagraph"/>
+        <w:rPr>
+          <w:rFonts w:ascii="Courier New" w:hAnsi="Courier New" w:cs="Courier New"/>
+        </w:rPr>
+      </w:pPr>
+      <w:r>
+        <w:rPr>
+          <w:rFonts w:ascii="Courier New" w:hAnsi="Courier New" w:cs="Courier New"/>
+        </w:rPr>
+        <w:t>title "Stratification Removed";</w:t>
       </w:r>
     </w:p>
     <w:p>
@@ -6119,6 +6457,59 @@
       <w:u w:val="single"/>
     </w:rPr>
   </w:style>
+  <w:style w:type="paragraph" w:styleId="Caption">
+    <w:name w:val="caption"/>
+    <w:basedOn w:val="Normal"/>
+    <w:next w:val="Normal"/>
+    <w:uiPriority w:val="35"/>
+    <w:unhideWhenUsed/>
+    <w:qFormat/>
+    <w:rsid w:val="00622569"/>
+    <w:pPr>
+      <w:spacing w:line="240" w:lineRule="auto"/>
+    </w:pPr>
+    <w:rPr>
+      <w:i/>
+      <w:iCs/>
+      <w:color w:val="000000" w:themeColor="text2"/>
+      <w:sz w:val="18"/>
+      <w:szCs w:val="18"/>
+    </w:rPr>
+  </w:style>
+  <w:style w:type="paragraph" w:styleId="Title">
+    <w:name w:val="Title"/>
+    <w:basedOn w:val="Normal"/>
+    <w:next w:val="Normal"/>
+    <w:link w:val="TitleChar"/>
+    <w:uiPriority w:val="10"/>
+    <w:qFormat/>
+    <w:rsid w:val="003F0695"/>
+    <w:pPr>
+      <w:spacing w:after="0" w:line="240" w:lineRule="auto"/>
+      <w:contextualSpacing/>
+    </w:pPr>
+    <w:rPr>
+      <w:rFonts w:asciiTheme="majorHAnsi" w:eastAsiaTheme="majorEastAsia" w:hAnsiTheme="majorHAnsi" w:cstheme="majorBidi"/>
+      <w:spacing w:val="-10"/>
+      <w:kern w:val="28"/>
+      <w:sz w:val="56"/>
+      <w:szCs w:val="56"/>
+    </w:rPr>
+  </w:style>
+  <w:style w:type="character" w:customStyle="1" w:styleId="TitleChar">
+    <w:name w:val="Title Char"/>
+    <w:basedOn w:val="DefaultParagraphFont"/>
+    <w:link w:val="Title"/>
+    <w:uiPriority w:val="10"/>
+    <w:rsid w:val="003F0695"/>
+    <w:rPr>
+      <w:rFonts w:asciiTheme="majorHAnsi" w:eastAsiaTheme="majorEastAsia" w:hAnsiTheme="majorHAnsi" w:cstheme="majorBidi"/>
+      <w:spacing w:val="-10"/>
+      <w:kern w:val="28"/>
+      <w:sz w:val="56"/>
+      <w:szCs w:val="56"/>
+    </w:rPr>
+  </w:style>
 </w:styles>
 </file>
 
@@ -6352,7 +6743,7 @@
 </file>
 
 <file path=customXml/itemProps1.xml><?xml version="1.0" encoding="utf-8"?>
-<ds:datastoreItem xmlns:ds="http://schemas.openxmlformats.org/officeDocument/2006/customXml" ds:itemID="{289EB152-E47A-44B9-8571-44A715C37D6C}">
+<ds:datastoreItem xmlns:ds="http://schemas.openxmlformats.org/officeDocument/2006/customXml" ds:itemID="{89B73144-5AC3-474C-9CB9-6D54D7FC0723}">
   <ds:schemaRefs>
     <ds:schemaRef ds:uri="http://schemas.openxmlformats.org/officeDocument/2006/bibliography"/>
   </ds:schemaRefs>

</xml_diff>